<commit_message>
Yêu cầu của khách hàng
</commit_message>
<xml_diff>
--- a/docs/MyProjectMgnt.docx
+++ b/docs/MyProjectMgnt.docx
@@ -3554,6 +3554,7 @@
           <w:color w:val="FF0000"/>
         </w:rPr>
       </w:pPr>
+      <w:proofErr w:type="gramStart"/>
       <w:r>
         <w:rPr>
           <w:b/>
@@ -3562,7 +3563,11 @@
         <w:t>references </w:t>
       </w:r>
       <w:r>
-        <w:t>: thư</w:t>
+        <w:t>:</w:t>
+      </w:r>
+      <w:proofErr w:type="gramEnd"/>
+      <w:r>
+        <w:t xml:space="preserve"> thư</w:t>
       </w:r>
       <w:r>
         <w:t xml:space="preserve"> mục chứa </w:t>
@@ -4171,10 +4176,18 @@
         </w:numPr>
       </w:pPr>
       <w:r>
-        <w:t>Ở mỗi cột,</w:t>
-      </w:r>
-      <w:r>
-        <w:t xml:space="preserve">  yêu cầu t</w:t>
+        <w:t xml:space="preserve">Ở mỗi </w:t>
+      </w:r>
+      <w:proofErr w:type="gramStart"/>
+      <w:r>
+        <w:t>cột,</w:t>
+      </w:r>
+      <w:r>
+        <w:t xml:space="preserve">  yêu</w:t>
+      </w:r>
+      <w:proofErr w:type="gramEnd"/>
+      <w:r>
+        <w:t xml:space="preserve"> cầu t</w:t>
       </w:r>
       <w:r>
         <w:t>ạo ra</w:t>
@@ -5784,8 +5797,13 @@
         <w:t>…</w:t>
       </w:r>
       <w:r>
-        <w:t>………………………………………..</w:t>
-      </w:r>
+        <w:t>……………………………………</w:t>
+      </w:r>
+      <w:proofErr w:type="gramStart"/>
+      <w:r>
+        <w:t>…..</w:t>
+      </w:r>
+      <w:proofErr w:type="gramEnd"/>
       <w:r>
         <w:t>…..</w:t>
       </w:r>
@@ -6026,62 +6044,32 @@
           <w:iCs/>
           <w:lang w:val="fr-FR"/>
         </w:rPr>
-        <w:t>Giám đốc: Phạm Trọng Tài</w:t>
-      </w:r>
+        <w:t xml:space="preserve">Giám </w:t>
+      </w:r>
+      <w:proofErr w:type="gramStart"/>
       <w:r>
         <w:rPr>
           <w:i/>
           <w:iCs/>
           <w:lang w:val="fr-FR"/>
         </w:rPr>
-        <w:t>.</w:t>
-      </w:r>
-    </w:p>
-    <w:p>
-      <w:pPr>
-        <w:spacing w:line="240" w:lineRule="auto"/>
+        <w:t>đốc:</w:t>
+      </w:r>
+      <w:proofErr w:type="gramEnd"/>
+      <w:r>
         <w:rPr>
           <w:i/>
           <w:iCs/>
           <w:lang w:val="fr-FR"/>
         </w:rPr>
-      </w:pPr>
+        <w:t xml:space="preserve"> Phạm Trọng Tài</w:t>
+      </w:r>
       <w:r>
         <w:rPr>
           <w:i/>
           <w:iCs/>
           <w:lang w:val="fr-FR"/>
         </w:rPr>
-        <w:t>Email: taipt.hust@gmail.com.</w:t>
-      </w:r>
-    </w:p>
-    <w:p>
-      <w:pPr>
-        <w:spacing w:line="240" w:lineRule="auto"/>
-        <w:rPr>
-          <w:i/>
-          <w:iCs/>
-        </w:rPr>
-      </w:pPr>
-      <w:r>
-        <w:rPr>
-          <w:i/>
-          <w:iCs/>
-        </w:rPr>
-        <w:t>Phiên dị</w:t>
-      </w:r>
-      <w:r>
-        <w:rPr>
-          <w:i/>
-          <w:iCs/>
-        </w:rPr>
-        <w:t>ch: Vũ Trần Hà Hảo Phương Lan</w:t>
-      </w:r>
-      <w:r>
-        <w:rPr>
-          <w:i/>
-          <w:iCs/>
-        </w:rPr>
         <w:t>.</w:t>
       </w:r>
     </w:p>
@@ -6094,35 +6082,28 @@
           <w:lang w:val="fr-FR"/>
         </w:rPr>
       </w:pPr>
+      <w:proofErr w:type="gramStart"/>
       <w:r>
         <w:rPr>
           <w:i/>
           <w:iCs/>
           <w:lang w:val="fr-FR"/>
         </w:rPr>
-        <w:t>Email: phuonglan.vt@gmail.com.</w:t>
-      </w:r>
+        <w:t>Email:</w:t>
+      </w:r>
+      <w:proofErr w:type="gramEnd"/>
       <w:r>
         <w:rPr>
           <w:i/>
           <w:iCs/>
           <w:lang w:val="fr-FR"/>
         </w:rPr>
-        <w:t xml:space="preserve"> </w:t>
-      </w:r>
-    </w:p>
-    <w:p>
-      <w:pPr>
-        <w:pStyle w:val="Heading2"/>
-      </w:pPr>
-      <w:bookmarkStart w:id="6" w:name="_Toc25660384"/>
-      <w:r>
-        <w:t>Phân chia vai trò của thành viên dự án và khách hàng</w:t>
-      </w:r>
-      <w:bookmarkEnd w:id="6"/>
-    </w:p>
-    <w:p>
-      <w:pPr>
+        <w:t xml:space="preserve"> taipt.hust@gmail.com.</w:t>
+      </w:r>
+    </w:p>
+    <w:p>
+      <w:pPr>
+        <w:spacing w:line="240" w:lineRule="auto"/>
         <w:rPr>
           <w:i/>
           <w:iCs/>
@@ -6133,87 +6114,103 @@
           <w:i/>
           <w:iCs/>
         </w:rPr>
-        <w:t>Giám đố</w:t>
+        <w:t>Phiên dị</w:t>
       </w:r>
       <w:r>
         <w:rPr>
           <w:i/>
           <w:iCs/>
         </w:rPr>
-        <w:t>c: Phạm Trọng Tài;</w:t>
+        <w:t>ch: Vũ Trần Hà Hảo Phương Lan</w:t>
       </w:r>
       <w:r>
         <w:rPr>
           <w:i/>
           <w:iCs/>
         </w:rPr>
-        <w:t xml:space="preserve"> tài chính, nhân sự</w:t>
-      </w:r>
-      <w:r>
+        <w:t>.</w:t>
+      </w:r>
+    </w:p>
+    <w:p>
+      <w:pPr>
+        <w:spacing w:line="240" w:lineRule="auto"/>
         <w:rPr>
           <w:i/>
           <w:iCs/>
-        </w:rPr>
-        <w:t>.</w:t>
-      </w:r>
-    </w:p>
-    <w:p>
-      <w:pPr>
+          <w:lang w:val="fr-FR"/>
+        </w:rPr>
+      </w:pPr>
+      <w:proofErr w:type="gramStart"/>
+      <w:r>
         <w:rPr>
           <w:i/>
           <w:iCs/>
-        </w:rPr>
-      </w:pPr>
+          <w:lang w:val="fr-FR"/>
+        </w:rPr>
+        <w:t>Email:</w:t>
+      </w:r>
+      <w:proofErr w:type="gramEnd"/>
       <w:r>
         <w:rPr>
           <w:i/>
           <w:iCs/>
-        </w:rPr>
-        <w:t>Vũ Long Vũ: IT, backend – database</w:t>
+          <w:lang w:val="fr-FR"/>
+        </w:rPr>
+        <w:t xml:space="preserve"> phuonglan.vt@gmail.com.</w:t>
       </w:r>
       <w:r>
         <w:rPr>
           <w:i/>
           <w:iCs/>
-        </w:rPr>
-        <w:t xml:space="preserve"> báo cáo, tiến độ</w:t>
-      </w:r>
-      <w:r>
+          <w:lang w:val="fr-FR"/>
+        </w:rPr>
+        <w:t xml:space="preserve"> </w:t>
+      </w:r>
+    </w:p>
+    <w:p>
+      <w:pPr>
+        <w:pStyle w:val="Heading2"/>
+      </w:pPr>
+      <w:bookmarkStart w:id="6" w:name="_Toc25660384"/>
+      <w:r>
+        <w:t>Phân chia vai trò của thành viên dự án và khách hàng</w:t>
+      </w:r>
+      <w:bookmarkEnd w:id="6"/>
+    </w:p>
+    <w:p>
+      <w:pPr>
         <w:rPr>
           <w:i/>
           <w:iCs/>
         </w:rPr>
-        <w:t>.</w:t>
-      </w:r>
-    </w:p>
-    <w:p>
-      <w:pPr>
+      </w:pPr>
+      <w:r>
         <w:rPr>
           <w:i/>
           <w:iCs/>
         </w:rPr>
-      </w:pPr>
+        <w:t>Giám đố</w:t>
+      </w:r>
       <w:r>
         <w:rPr>
           <w:i/>
           <w:iCs/>
         </w:rPr>
-        <w:t>Hoàng Anh: IT, IOS, client.</w:t>
-      </w:r>
-    </w:p>
-    <w:p>
-      <w:pPr>
+        <w:t>c: Phạm Trọng Tài;</w:t>
+      </w:r>
+      <w:r>
         <w:rPr>
           <w:i/>
           <w:iCs/>
         </w:rPr>
-      </w:pPr>
+        <w:t xml:space="preserve"> tài chính, nhân sự</w:t>
+      </w:r>
       <w:r>
         <w:rPr>
           <w:i/>
           <w:iCs/>
         </w:rPr>
-        <w:t>Trần Tiến Hải: IT, Android client.</w:t>
+        <w:t>.</w:t>
       </w:r>
     </w:p>
     <w:p>
@@ -6228,10 +6225,67 @@
           <w:i/>
           <w:iCs/>
         </w:rPr>
+        <w:t>Vũ Long Vũ: IT, backend – database</w:t>
+      </w:r>
+      <w:r>
+        <w:rPr>
+          <w:i/>
+          <w:iCs/>
+        </w:rPr>
+        <w:t xml:space="preserve"> báo cáo, tiến độ</w:t>
+      </w:r>
+      <w:r>
+        <w:rPr>
+          <w:i/>
+          <w:iCs/>
+        </w:rPr>
+        <w:t>.</w:t>
+      </w:r>
+    </w:p>
+    <w:p>
+      <w:pPr>
+        <w:rPr>
+          <w:i/>
+          <w:iCs/>
+        </w:rPr>
+      </w:pPr>
+      <w:r>
+        <w:rPr>
+          <w:i/>
+          <w:iCs/>
+        </w:rPr>
+        <w:t>Hoàng Anh: IT, IOS, client.</w:t>
+      </w:r>
+    </w:p>
+    <w:p>
+      <w:pPr>
+        <w:rPr>
+          <w:i/>
+          <w:iCs/>
+        </w:rPr>
+      </w:pPr>
+      <w:r>
+        <w:rPr>
+          <w:i/>
+          <w:iCs/>
+        </w:rPr>
+        <w:t>Trần Tiến Hải: IT, Android client.</w:t>
+      </w:r>
+    </w:p>
+    <w:p>
+      <w:pPr>
+        <w:rPr>
+          <w:i/>
+          <w:iCs/>
+        </w:rPr>
+      </w:pPr>
+      <w:r>
+        <w:rPr>
+          <w:i/>
+          <w:iCs/>
+        </w:rPr>
         <w:t>Bình Quyền: Tester.</w:t>
       </w:r>
-      <w:bookmarkStart w:id="7" w:name="_GoBack"/>
-      <w:bookmarkEnd w:id="7"/>
     </w:p>
     <w:p>
       <w:pPr>
@@ -6262,29 +6316,36 @@
       <w:pPr>
         <w:pStyle w:val="Heading1"/>
       </w:pPr>
-      <w:bookmarkStart w:id="8" w:name="_Toc25660385"/>
+      <w:bookmarkStart w:id="7" w:name="_Toc25660385"/>
+      <w:r>
+        <w:t>Khảo sát dự án</w:t>
+      </w:r>
+      <w:bookmarkEnd w:id="7"/>
+    </w:p>
+    <w:p>
+      <w:pPr>
+        <w:pStyle w:val="Heading2"/>
+      </w:pPr>
+      <w:bookmarkStart w:id="8" w:name="_Toc25660386"/>
+      <w:r>
+        <w:t>Yêu cầu khách hàng</w:t>
+      </w:r>
+      <w:bookmarkEnd w:id="8"/>
+    </w:p>
+    <w:p>
+      <w:r>
+        <w:t>Xây dựng ứng dụng trợ lý nội trợ cho gia đình trong vòng 3 tháng cho thiết bị di động (IOS và Android)</w:t>
+      </w:r>
+      <w:bookmarkStart w:id="9" w:name="_GoBack"/>
+      <w:bookmarkEnd w:id="9"/>
+    </w:p>
+    <w:p>
+      <w:pPr>
+        <w:pStyle w:val="Heading2"/>
+      </w:pPr>
+      <w:bookmarkStart w:id="10" w:name="_Toc25660387"/>
       <w:r>
         <w:lastRenderedPageBreak/>
-        <w:t>Khảo sát dự án</w:t>
-      </w:r>
-      <w:bookmarkEnd w:id="8"/>
-    </w:p>
-    <w:p>
-      <w:pPr>
-        <w:pStyle w:val="Heading2"/>
-      </w:pPr>
-      <w:bookmarkStart w:id="9" w:name="_Toc25660386"/>
-      <w:r>
-        <w:t>Yêu cầu khách hàng</w:t>
-      </w:r>
-      <w:bookmarkEnd w:id="9"/>
-    </w:p>
-    <w:p>
-      <w:pPr>
-        <w:pStyle w:val="Heading2"/>
-      </w:pPr>
-      <w:bookmarkStart w:id="10" w:name="_Toc25660387"/>
-      <w:r>
         <w:t xml:space="preserve">Mô hình </w:t>
       </w:r>
       <w:r>
@@ -6564,7 +6625,21 @@
         <w:rPr>
           <w:i/>
         </w:rPr>
-        <w:t>phát triển  +  Chi phí kiểm thử</w:t>
+        <w:t xml:space="preserve">phát </w:t>
+      </w:r>
+      <w:proofErr w:type="gramStart"/>
+      <w:r>
+        <w:rPr>
+          <w:i/>
+        </w:rPr>
+        <w:t>triển  +</w:t>
+      </w:r>
+      <w:proofErr w:type="gramEnd"/>
+      <w:r>
+        <w:rPr>
+          <w:i/>
+        </w:rPr>
+        <w:t xml:space="preserve">  Chi phí kiểm thử</w:t>
       </w:r>
     </w:p>
     <w:p>
@@ -7373,7 +7448,7 @@
         <w:color w:val="951B13"/>
         <w:lang w:eastAsia="ar-SA" w:bidi="ar-SA"/>
       </w:rPr>
-      <w:t>v</w:t>
+      <w:t>vi</w:t>
     </w:r>
     <w:r>
       <w:rPr>
@@ -13188,7 +13263,7 @@
 </file>
 
 <file path=customXml/itemProps1.xml><?xml version="1.0" encoding="utf-8"?>
-<ds:datastoreItem xmlns:ds="http://schemas.openxmlformats.org/officeDocument/2006/customXml" ds:itemID="{20E12101-E0CA-214B-B384-F816E13AF269}">
+<ds:datastoreItem xmlns:ds="http://schemas.openxmlformats.org/officeDocument/2006/customXml" ds:itemID="{C0200DBA-443E-664D-A441-076EC4FFF185}">
   <ds:schemaRefs>
     <ds:schemaRef ds:uri="http://schemas.openxmlformats.org/officeDocument/2006/bibliography"/>
   </ds:schemaRefs>

</xml_diff>

<commit_message>
Mô tả yêu mô hình hoạt động hiện thời, nghiệp vụ
</commit_message>
<xml_diff>
--- a/docs/MyProjectMgnt.docx
+++ b/docs/MyProjectMgnt.docx
@@ -3554,7 +3554,6 @@
           <w:color w:val="FF0000"/>
         </w:rPr>
       </w:pPr>
-      <w:proofErr w:type="gramStart"/>
       <w:r>
         <w:rPr>
           <w:b/>
@@ -3563,11 +3562,7 @@
         <w:t>references </w:t>
       </w:r>
       <w:r>
-        <w:t>:</w:t>
-      </w:r>
-      <w:proofErr w:type="gramEnd"/>
-      <w:r>
-        <w:t xml:space="preserve"> thư</w:t>
+        <w:t>: thư</w:t>
       </w:r>
       <w:r>
         <w:t xml:space="preserve"> mục chứa </w:t>
@@ -4176,18 +4171,10 @@
         </w:numPr>
       </w:pPr>
       <w:r>
-        <w:t xml:space="preserve">Ở mỗi </w:t>
-      </w:r>
-      <w:proofErr w:type="gramStart"/>
-      <w:r>
-        <w:t>cột,</w:t>
-      </w:r>
-      <w:r>
-        <w:t xml:space="preserve">  yêu</w:t>
-      </w:r>
-      <w:proofErr w:type="gramEnd"/>
-      <w:r>
-        <w:t xml:space="preserve"> cầu t</w:t>
+        <w:t>Ở mỗi cột,</w:t>
+      </w:r>
+      <w:r>
+        <w:t xml:space="preserve">  yêu cầu t</w:t>
       </w:r>
       <w:r>
         <w:t>ạo ra</w:t>
@@ -5797,13 +5784,8 @@
         <w:t>…</w:t>
       </w:r>
       <w:r>
-        <w:t>……………………………………</w:t>
-      </w:r>
-      <w:proofErr w:type="gramStart"/>
-      <w:r>
-        <w:t>…..</w:t>
-      </w:r>
-      <w:proofErr w:type="gramEnd"/>
+        <w:t>………………………………………..</w:t>
+      </w:r>
       <w:r>
         <w:t>…..</w:t>
       </w:r>
@@ -6044,32 +6026,62 @@
           <w:iCs/>
           <w:lang w:val="fr-FR"/>
         </w:rPr>
-        <w:t xml:space="preserve">Giám </w:t>
-      </w:r>
-      <w:proofErr w:type="gramStart"/>
+        <w:t>Giám đốc: Phạm Trọng Tài</w:t>
+      </w:r>
       <w:r>
         <w:rPr>
           <w:i/>
           <w:iCs/>
           <w:lang w:val="fr-FR"/>
         </w:rPr>
-        <w:t>đốc:</w:t>
-      </w:r>
-      <w:proofErr w:type="gramEnd"/>
-      <w:r>
+        <w:t>.</w:t>
+      </w:r>
+    </w:p>
+    <w:p>
+      <w:pPr>
+        <w:spacing w:line="240" w:lineRule="auto"/>
         <w:rPr>
           <w:i/>
           <w:iCs/>
           <w:lang w:val="fr-FR"/>
         </w:rPr>
-        <w:t xml:space="preserve"> Phạm Trọng Tài</w:t>
-      </w:r>
+      </w:pPr>
       <w:r>
         <w:rPr>
           <w:i/>
           <w:iCs/>
           <w:lang w:val="fr-FR"/>
         </w:rPr>
+        <w:t>Email: taipt.hust@gmail.com.</w:t>
+      </w:r>
+    </w:p>
+    <w:p>
+      <w:pPr>
+        <w:spacing w:line="240" w:lineRule="auto"/>
+        <w:rPr>
+          <w:i/>
+          <w:iCs/>
+        </w:rPr>
+      </w:pPr>
+      <w:r>
+        <w:rPr>
+          <w:i/>
+          <w:iCs/>
+        </w:rPr>
+        <w:t>Phiên dị</w:t>
+      </w:r>
+      <w:r>
+        <w:rPr>
+          <w:i/>
+          <w:iCs/>
+        </w:rPr>
+        <w:t>ch: Vũ Trần Hà Hảo Phương Lan</w:t>
+      </w:r>
+      <w:r>
+        <w:rPr>
+          <w:i/>
+          <w:iCs/>
+        </w:rPr>
         <w:t>.</w:t>
       </w:r>
     </w:p>
@@ -6082,88 +6094,20 @@
           <w:lang w:val="fr-FR"/>
         </w:rPr>
       </w:pPr>
-      <w:proofErr w:type="gramStart"/>
       <w:r>
         <w:rPr>
           <w:i/>
           <w:iCs/>
           <w:lang w:val="fr-FR"/>
         </w:rPr>
-        <w:t>Email:</w:t>
-      </w:r>
-      <w:proofErr w:type="gramEnd"/>
+        <w:t>Email: phuonglan.vt@gmail.com.</w:t>
+      </w:r>
       <w:r>
         <w:rPr>
           <w:i/>
           <w:iCs/>
           <w:lang w:val="fr-FR"/>
         </w:rPr>
-        <w:t xml:space="preserve"> taipt.hust@gmail.com.</w:t>
-      </w:r>
-    </w:p>
-    <w:p>
-      <w:pPr>
-        <w:spacing w:line="240" w:lineRule="auto"/>
-        <w:rPr>
-          <w:i/>
-          <w:iCs/>
-        </w:rPr>
-      </w:pPr>
-      <w:r>
-        <w:rPr>
-          <w:i/>
-          <w:iCs/>
-        </w:rPr>
-        <w:t>Phiên dị</w:t>
-      </w:r>
-      <w:r>
-        <w:rPr>
-          <w:i/>
-          <w:iCs/>
-        </w:rPr>
-        <w:t>ch: Vũ Trần Hà Hảo Phương Lan</w:t>
-      </w:r>
-      <w:r>
-        <w:rPr>
-          <w:i/>
-          <w:iCs/>
-        </w:rPr>
-        <w:t>.</w:t>
-      </w:r>
-    </w:p>
-    <w:p>
-      <w:pPr>
-        <w:spacing w:line="240" w:lineRule="auto"/>
-        <w:rPr>
-          <w:i/>
-          <w:iCs/>
-          <w:lang w:val="fr-FR"/>
-        </w:rPr>
-      </w:pPr>
-      <w:proofErr w:type="gramStart"/>
-      <w:r>
-        <w:rPr>
-          <w:i/>
-          <w:iCs/>
-          <w:lang w:val="fr-FR"/>
-        </w:rPr>
-        <w:t>Email:</w:t>
-      </w:r>
-      <w:proofErr w:type="gramEnd"/>
-      <w:r>
-        <w:rPr>
-          <w:i/>
-          <w:iCs/>
-          <w:lang w:val="fr-FR"/>
-        </w:rPr>
-        <w:t xml:space="preserve"> phuonglan.vt@gmail.com.</w:t>
-      </w:r>
-      <w:r>
-        <w:rPr>
-          <w:i/>
-          <w:iCs/>
-          <w:lang w:val="fr-FR"/>
-        </w:rPr>
         <w:t xml:space="preserve"> </w:t>
       </w:r>
     </w:p>
@@ -6336,14 +6280,12 @@
       <w:r>
         <w:t>Xây dựng ứng dụng trợ lý nội trợ cho gia đình trong vòng 3 tháng cho thiết bị di động (IOS và Android)</w:t>
       </w:r>
-      <w:bookmarkStart w:id="9" w:name="_GoBack"/>
-      <w:bookmarkEnd w:id="9"/>
     </w:p>
     <w:p>
       <w:pPr>
         <w:pStyle w:val="Heading2"/>
       </w:pPr>
-      <w:bookmarkStart w:id="10" w:name="_Toc25660387"/>
+      <w:bookmarkStart w:id="9" w:name="_Toc25660387"/>
       <w:r>
         <w:lastRenderedPageBreak/>
         <w:t xml:space="preserve">Mô hình </w:t>
@@ -6357,6 +6299,13 @@
       <w:r>
         <w:t xml:space="preserve"> – nghiệp vụ</w:t>
       </w:r>
+      <w:bookmarkEnd w:id="9"/>
+    </w:p>
+    <w:p>
+      <w:r>
+        <w:t>Không có</w:t>
+      </w:r>
+      <w:bookmarkStart w:id="10" w:name="_GoBack"/>
       <w:bookmarkEnd w:id="10"/>
     </w:p>
     <w:p>
@@ -6625,21 +6574,7 @@
         <w:rPr>
           <w:i/>
         </w:rPr>
-        <w:t xml:space="preserve">phát </w:t>
-      </w:r>
-      <w:proofErr w:type="gramStart"/>
-      <w:r>
-        <w:rPr>
-          <w:i/>
-        </w:rPr>
-        <w:t>triển  +</w:t>
-      </w:r>
-      <w:proofErr w:type="gramEnd"/>
-      <w:r>
-        <w:rPr>
-          <w:i/>
-        </w:rPr>
-        <w:t xml:space="preserve">  Chi phí kiểm thử</w:t>
+        <w:t>phát triển  +  Chi phí kiểm thử</w:t>
       </w:r>
     </w:p>
     <w:p>
@@ -7708,7 +7643,7 @@
         <w:color w:val="C00000"/>
         <w:lang w:eastAsia="ar-SA" w:bidi="ar-SA"/>
       </w:rPr>
-      <w:t>7</w:t>
+      <w:t>8</w:t>
     </w:r>
     <w:r>
       <w:rPr>
@@ -13263,7 +13198,7 @@
 </file>
 
 <file path=customXml/itemProps1.xml><?xml version="1.0" encoding="utf-8"?>
-<ds:datastoreItem xmlns:ds="http://schemas.openxmlformats.org/officeDocument/2006/customXml" ds:itemID="{C0200DBA-443E-664D-A441-076EC4FFF185}">
+<ds:datastoreItem xmlns:ds="http://schemas.openxmlformats.org/officeDocument/2006/customXml" ds:itemID="{BFECD201-536B-2348-B2E1-870A99CDC31B}">
   <ds:schemaRefs>
     <ds:schemaRef ds:uri="http://schemas.openxmlformats.org/officeDocument/2006/bibliography"/>
   </ds:schemaRefs>

</xml_diff>

<commit_message>
1. Giao tiếp/Trao đổi thông tin
</commit_message>
<xml_diff>
--- a/docs/MyProjectMgnt.docx
+++ b/docs/MyProjectMgnt.docx
@@ -3554,7 +3554,6 @@
           <w:color w:val="FF0000"/>
         </w:rPr>
       </w:pPr>
-      <w:proofErr w:type="gramStart"/>
       <w:r>
         <w:rPr>
           <w:b/>
@@ -3563,11 +3562,7 @@
         <w:t>references </w:t>
       </w:r>
       <w:r>
-        <w:t>:</w:t>
-      </w:r>
-      <w:proofErr w:type="gramEnd"/>
-      <w:r>
-        <w:t xml:space="preserve"> thư</w:t>
+        <w:t>: thư</w:t>
       </w:r>
       <w:r>
         <w:t xml:space="preserve"> mục chứa </w:t>
@@ -4176,18 +4171,10 @@
         </w:numPr>
       </w:pPr>
       <w:r>
-        <w:t xml:space="preserve">Ở mỗi </w:t>
-      </w:r>
-      <w:proofErr w:type="gramStart"/>
-      <w:r>
-        <w:t>cột,</w:t>
-      </w:r>
-      <w:r>
-        <w:t xml:space="preserve">  yêu</w:t>
-      </w:r>
-      <w:proofErr w:type="gramEnd"/>
-      <w:r>
-        <w:t xml:space="preserve"> cầu t</w:t>
+        <w:t>Ở mỗi cột,</w:t>
+      </w:r>
+      <w:r>
+        <w:t xml:space="preserve">  yêu cầu t</w:t>
       </w:r>
       <w:r>
         <w:t>ạo ra</w:t>
@@ -4362,7 +4349,7 @@
               </wp:inline>
             </w:drawing>
           </mc:Choice>
-          <mc:Fallback xmlns:w16se="http://schemas.microsoft.com/office/word/2015/wordml/symex" xmlns:w16cid="http://schemas.microsoft.com/office/word/2016/wordml/cid" xmlns:am3d="http://schemas.microsoft.com/office/drawing/2017/model3d" xmlns:aink="http://schemas.microsoft.com/office/drawing/2016/ink" xmlns:cx8="http://schemas.microsoft.com/office/drawing/2016/5/14/chartex" xmlns:cx7="http://schemas.microsoft.com/office/drawing/2016/5/13/chartex" xmlns:cx6="http://schemas.microsoft.com/office/drawing/2016/5/12/chartex" xmlns:cx5="http://schemas.microsoft.com/office/drawing/2016/5/11/chartex" xmlns:cx4="http://schemas.microsoft.com/office/drawing/2016/5/10/chartex" xmlns:cx3="http://schemas.microsoft.com/office/drawing/2016/5/9/chartex" xmlns:cx2="http://schemas.microsoft.com/office/drawing/2015/10/21/chartex" xmlns:cx1="http://schemas.microsoft.com/office/drawing/2015/9/8/chartex" xmlns:cx="http://schemas.microsoft.com/office/drawing/2014/chartex">
+          <mc:Fallback xmlns:cx="http://schemas.microsoft.com/office/drawing/2014/chartex" xmlns:cx1="http://schemas.microsoft.com/office/drawing/2015/9/8/chartex" xmlns:cx2="http://schemas.microsoft.com/office/drawing/2015/10/21/chartex" xmlns:cx3="http://schemas.microsoft.com/office/drawing/2016/5/9/chartex" xmlns:cx4="http://schemas.microsoft.com/office/drawing/2016/5/10/chartex" xmlns:cx5="http://schemas.microsoft.com/office/drawing/2016/5/11/chartex" xmlns:cx6="http://schemas.microsoft.com/office/drawing/2016/5/12/chartex" xmlns:cx7="http://schemas.microsoft.com/office/drawing/2016/5/13/chartex" xmlns:cx8="http://schemas.microsoft.com/office/drawing/2016/5/14/chartex" xmlns:aink="http://schemas.microsoft.com/office/drawing/2016/ink" xmlns:am3d="http://schemas.microsoft.com/office/drawing/2017/model3d" xmlns:w16cid="http://schemas.microsoft.com/office/word/2016/wordml/cid" xmlns:w16se="http://schemas.microsoft.com/office/word/2015/wordml/symex">
             <w:pict>
               <v:group w14:anchorId="456B0A6C" id="Canvas 5" o:spid="_x0000_s1026" editas="canvas" style="width:210.35pt;height:92.05pt;mso-position-horizontal-relative:char;mso-position-vertical-relative:line" coordsize="26714,11684" o:gfxdata="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">
                 <v:shapetype id="_x0000_t75" coordsize="21600,21600" o:spt="75" o:preferrelative="t" path="m@4@5l@4@11@9@11@9@5xe" filled="f" stroked="f">
@@ -5797,13 +5784,8 @@
         <w:t>…</w:t>
       </w:r>
       <w:r>
-        <w:t>……………………………………</w:t>
-      </w:r>
-      <w:proofErr w:type="gramStart"/>
-      <w:r>
-        <w:t>…..</w:t>
-      </w:r>
-      <w:proofErr w:type="gramEnd"/>
+        <w:t>………………………………………..</w:t>
+      </w:r>
       <w:r>
         <w:t>…..</w:t>
       </w:r>
@@ -6016,15 +5998,9 @@
     <w:p>
       <w:pPr>
         <w:pStyle w:val="Heading2"/>
-        <w:rPr>
-          <w:lang w:val="fr-FR"/>
-        </w:rPr>
       </w:pPr>
       <w:bookmarkStart w:id="5" w:name="_Toc25660383"/>
       <w:r>
-        <w:rPr>
-          <w:lang w:val="fr-FR"/>
-        </w:rPr>
         <w:t>Thông tin liên hệ phía công ty</w:t>
       </w:r>
       <w:bookmarkEnd w:id="5"/>
@@ -6044,90 +6020,58 @@
           <w:iCs/>
           <w:lang w:val="fr-FR"/>
         </w:rPr>
-        <w:t xml:space="preserve">Giám </w:t>
-      </w:r>
-      <w:proofErr w:type="gramStart"/>
-      <w:r>
+        <w:t>Giám đốc: Phạm Trọng Tài.</w:t>
+      </w:r>
+    </w:p>
+    <w:p>
+      <w:pPr>
+        <w:spacing w:line="240" w:lineRule="auto"/>
         <w:rPr>
           <w:i/>
           <w:iCs/>
           <w:lang w:val="fr-FR"/>
         </w:rPr>
-        <w:t>đốc:</w:t>
-      </w:r>
-      <w:proofErr w:type="gramEnd"/>
+      </w:pPr>
       <w:r>
         <w:rPr>
           <w:i/>
           <w:iCs/>
           <w:lang w:val="fr-FR"/>
         </w:rPr>
-        <w:t xml:space="preserve"> Phạm Trọng Tài</w:t>
-      </w:r>
-      <w:r>
+        <w:t>Email: taipt.hust@gmail.com.</w:t>
+      </w:r>
+    </w:p>
+    <w:p>
+      <w:pPr>
+        <w:spacing w:line="240" w:lineRule="auto"/>
         <w:rPr>
           <w:i/>
           <w:iCs/>
           <w:lang w:val="fr-FR"/>
         </w:rPr>
-        <w:t>.</w:t>
-      </w:r>
-    </w:p>
-    <w:p>
-      <w:pPr>
-        <w:spacing w:line="240" w:lineRule="auto"/>
+      </w:pPr>
+      <w:r>
         <w:rPr>
           <w:i/>
           <w:iCs/>
           <w:lang w:val="fr-FR"/>
         </w:rPr>
-      </w:pPr>
-      <w:proofErr w:type="gramStart"/>
+        <w:t>Phiên dị</w:t>
+      </w:r>
       <w:r>
         <w:rPr>
           <w:i/>
           <w:iCs/>
           <w:lang w:val="fr-FR"/>
         </w:rPr>
-        <w:t>Email:</w:t>
-      </w:r>
-      <w:proofErr w:type="gramEnd"/>
+        <w:t>ch: Vũ Trần Hà Hảo Phương Lan</w:t>
+      </w:r>
       <w:r>
         <w:rPr>
           <w:i/>
           <w:iCs/>
           <w:lang w:val="fr-FR"/>
         </w:rPr>
-        <w:t xml:space="preserve"> taipt.hust@gmail.com.</w:t>
-      </w:r>
-    </w:p>
-    <w:p>
-      <w:pPr>
-        <w:spacing w:line="240" w:lineRule="auto"/>
-        <w:rPr>
-          <w:i/>
-          <w:iCs/>
-        </w:rPr>
-      </w:pPr>
-      <w:r>
-        <w:rPr>
-          <w:i/>
-          <w:iCs/>
-        </w:rPr>
-        <w:t>Phiên dị</w:t>
-      </w:r>
-      <w:r>
-        <w:rPr>
-          <w:i/>
-          <w:iCs/>
-        </w:rPr>
-        <w:t>ch: Vũ Trần Hà Hảo Phương Lan</w:t>
-      </w:r>
-      <w:r>
-        <w:rPr>
-          <w:i/>
-          <w:iCs/>
-        </w:rPr>
         <w:t>.</w:t>
       </w:r>
     </w:p>
@@ -6140,104 +6084,109 @@
           <w:lang w:val="fr-FR"/>
         </w:rPr>
       </w:pPr>
-      <w:proofErr w:type="gramStart"/>
       <w:r>
         <w:rPr>
           <w:i/>
           <w:iCs/>
           <w:lang w:val="fr-FR"/>
         </w:rPr>
-        <w:t>Email:</w:t>
-      </w:r>
-      <w:proofErr w:type="gramEnd"/>
+        <w:t>Email: phuonglan.vt@gmail.com.</w:t>
+      </w:r>
       <w:r>
         <w:rPr>
           <w:i/>
           <w:iCs/>
           <w:lang w:val="fr-FR"/>
         </w:rPr>
-        <w:t xml:space="preserve"> phuonglan.vt@gmail.com.</w:t>
-      </w:r>
-      <w:r>
+        <w:t xml:space="preserve"> </w:t>
+      </w:r>
+    </w:p>
+    <w:p>
+      <w:pPr>
+        <w:pStyle w:val="Heading2"/>
+        <w:rPr>
+          <w:lang w:val="fr-FR"/>
+        </w:rPr>
+      </w:pPr>
+      <w:bookmarkStart w:id="6" w:name="_Toc25660384"/>
+      <w:r>
+        <w:rPr>
+          <w:lang w:val="fr-FR"/>
+        </w:rPr>
+        <w:t>Phân chia vai trò của thành viên dự án và khách hàng</w:t>
+      </w:r>
+      <w:bookmarkEnd w:id="6"/>
+    </w:p>
+    <w:p>
+      <w:pPr>
         <w:rPr>
           <w:i/>
           <w:iCs/>
           <w:lang w:val="fr-FR"/>
         </w:rPr>
-        <w:t xml:space="preserve"> </w:t>
-      </w:r>
-    </w:p>
-    <w:p>
-      <w:pPr>
-        <w:pStyle w:val="Heading2"/>
-      </w:pPr>
-      <w:bookmarkStart w:id="6" w:name="_Toc25660384"/>
-      <w:r>
-        <w:t>Phân chia vai trò của thành viên dự án và khách hàng</w:t>
-      </w:r>
-      <w:bookmarkEnd w:id="6"/>
-    </w:p>
-    <w:p>
-      <w:pPr>
+      </w:pPr>
+      <w:r>
         <w:rPr>
           <w:i/>
           <w:iCs/>
-        </w:rPr>
-      </w:pPr>
+          <w:lang w:val="fr-FR"/>
+        </w:rPr>
+        <w:t>Giám đố</w:t>
+      </w:r>
       <w:r>
         <w:rPr>
           <w:i/>
           <w:iCs/>
-        </w:rPr>
-        <w:t>Giám đố</w:t>
+          <w:lang w:val="fr-FR"/>
+        </w:rPr>
+        <w:t>c: Phạm Trọng Tài;</w:t>
       </w:r>
       <w:r>
         <w:rPr>
           <w:i/>
           <w:iCs/>
-        </w:rPr>
-        <w:t>c: Phạm Trọng Tài;</w:t>
+          <w:lang w:val="fr-FR"/>
+        </w:rPr>
+        <w:t xml:space="preserve"> tài chính, nhân sự</w:t>
       </w:r>
       <w:r>
         <w:rPr>
           <w:i/>
           <w:iCs/>
-        </w:rPr>
-        <w:t xml:space="preserve"> tài chính, nhân sự</w:t>
-      </w:r>
-      <w:r>
+          <w:lang w:val="fr-FR"/>
+        </w:rPr>
+        <w:t>.</w:t>
+      </w:r>
+    </w:p>
+    <w:p>
+      <w:pPr>
         <w:rPr>
           <w:i/>
           <w:iCs/>
-        </w:rPr>
-        <w:t>.</w:t>
-      </w:r>
-    </w:p>
-    <w:p>
-      <w:pPr>
+          <w:lang w:val="fr-FR"/>
+        </w:rPr>
+      </w:pPr>
+      <w:r>
         <w:rPr>
           <w:i/>
           <w:iCs/>
-        </w:rPr>
-      </w:pPr>
+          <w:lang w:val="fr-FR"/>
+        </w:rPr>
+        <w:t>Vũ Long Vũ: IT, backend – database</w:t>
+      </w:r>
       <w:r>
         <w:rPr>
           <w:i/>
           <w:iCs/>
-        </w:rPr>
-        <w:t>Vũ Long Vũ: IT, backend – database</w:t>
+          <w:lang w:val="fr-FR"/>
+        </w:rPr>
+        <w:t xml:space="preserve"> báo cáo, tiến độ</w:t>
       </w:r>
       <w:r>
         <w:rPr>
           <w:i/>
           <w:iCs/>
-        </w:rPr>
-        <w:t xml:space="preserve"> báo cáo, tiến độ</w:t>
-      </w:r>
-      <w:r>
-        <w:rPr>
-          <w:i/>
-          <w:iCs/>
+          <w:lang w:val="fr-FR"/>
         </w:rPr>
         <w:t>.</w:t>
       </w:r>
@@ -6361,6 +6310,9 @@
       <w:r>
         <w:t>Không có</w:t>
       </w:r>
+      <w:r>
+        <w:t>.</w:t>
+      </w:r>
     </w:p>
     <w:p>
       <w:pPr>
@@ -6372,7 +6324,11 @@
       </w:r>
       <w:bookmarkEnd w:id="10"/>
     </w:p>
-    <w:p/>
+    <w:p>
+      <w:r>
+        <w:t>Không có.</w:t>
+      </w:r>
+    </w:p>
     <w:p>
       <w:pPr>
         <w:pStyle w:val="Heading2"/>
@@ -6388,23 +6344,18 @@
     </w:p>
     <w:p>
       <w:r>
-        <w:t>Dành cho người nội trợ, những người cần ứng dụng dạy nấu ăn hoàn h</w:t>
-      </w:r>
-      <w:bookmarkStart w:id="12" w:name="_GoBack"/>
+        <w:t xml:space="preserve">Dành cho người nội trợ, những người cần ứng dụng dạy nấu ăn hoàn hảo. </w:t>
+      </w:r>
+    </w:p>
+    <w:p>
+      <w:pPr>
+        <w:pStyle w:val="Heading1"/>
+      </w:pPr>
+      <w:bookmarkStart w:id="12" w:name="_Toc25660390"/>
+      <w:r>
+        <w:t>Giao tiếp/Trao đổi thông tin</w:t>
+      </w:r>
       <w:bookmarkEnd w:id="12"/>
-      <w:r>
-        <w:t xml:space="preserve">ảo. </w:t>
-      </w:r>
-    </w:p>
-    <w:p>
-      <w:pPr>
-        <w:pStyle w:val="Heading1"/>
-      </w:pPr>
-      <w:bookmarkStart w:id="13" w:name="_Toc25660390"/>
-      <w:r>
-        <w:t>Giao tiếp/Trao đổi thông tin</w:t>
-      </w:r>
-      <w:bookmarkEnd w:id="13"/>
     </w:p>
     <w:p>
       <w:pPr>
@@ -6427,90 +6378,56 @@
         </w:rPr>
         <w:t>ọp hành nội bộ</w:t>
       </w:r>
-    </w:p>
-    <w:p>
-      <w:pPr>
+      <w:r>
         <w:rPr>
           <w:i/>
           <w:iCs/>
         </w:rPr>
-      </w:pPr>
-      <w:r>
+        <w:t>:</w:t>
+      </w:r>
+    </w:p>
+    <w:p>
+      <w:pPr>
         <w:rPr>
           <w:i/>
           <w:iCs/>
         </w:rPr>
-        <w:t>Các qui định về h</w:t>
-      </w:r>
+      </w:pPr>
       <w:r>
         <w:rPr>
           <w:i/>
           <w:iCs/>
         </w:rPr>
-        <w:t>ọp hành với khách hàng</w:t>
-      </w:r>
-    </w:p>
-    <w:p>
-      <w:pPr>
-        <w:pStyle w:val="Heading1"/>
-      </w:pPr>
-      <w:bookmarkStart w:id="14" w:name="_Toc25660391"/>
-      <w:r>
-        <w:t>Ước lượng</w:t>
-      </w:r>
-      <w:r>
-        <w:t xml:space="preserve"> chung</w:t>
-      </w:r>
-      <w:bookmarkEnd w:id="14"/>
-    </w:p>
-    <w:p>
-      <w:pPr>
-        <w:pStyle w:val="Heading2"/>
-      </w:pPr>
-      <w:bookmarkStart w:id="15" w:name="_Toc25660392"/>
-      <w:r>
-        <w:t>Ước lượng tính năng</w:t>
-      </w:r>
-      <w:bookmarkEnd w:id="15"/>
-    </w:p>
-    <w:p>
-      <w:pPr>
+        <w:t>Trao đổi thông qua group chat trên slack</w:t>
+      </w:r>
+      <w:r>
         <w:rPr>
           <w:i/>
           <w:iCs/>
         </w:rPr>
-      </w:pPr>
-      <w:r>
+        <w:t>.</w:t>
+      </w:r>
+    </w:p>
+    <w:p>
+      <w:pPr>
         <w:rPr>
           <w:i/>
           <w:iCs/>
         </w:rPr>
-        <w:t>Nêu khoảng 5 tính năng</w:t>
-      </w:r>
-    </w:p>
-    <w:p>
-      <w:pPr>
-        <w:pStyle w:val="Heading2"/>
-      </w:pPr>
-      <w:bookmarkStart w:id="16" w:name="_Toc25660393"/>
-      <w:r>
-        <w:t>Work Breakdown Structure</w:t>
-      </w:r>
-      <w:bookmarkEnd w:id="16"/>
-    </w:p>
-    <w:p>
-      <w:pPr>
+      </w:pPr>
+      <w:r>
         <w:rPr>
           <w:i/>
           <w:iCs/>
         </w:rPr>
-      </w:pPr>
+        <w:t>Quản lý công việc trên trello</w:t>
+      </w:r>
       <w:r>
         <w:rPr>
           <w:i/>
           <w:iCs/>
         </w:rPr>
-        <w:t>Vẽ WBS cho khoảng 5 tính năng nói trên</w:t>
+        <w:t>.</w:t>
       </w:r>
     </w:p>
     <w:p>
@@ -6518,6 +6435,7 @@
         <w:rPr>
           <w:i/>
           <w:iCs/>
+          <w:lang w:val="vi-VN"/>
         </w:rPr>
       </w:pPr>
       <w:r>
@@ -6525,87 +6443,226 @@
           <w:i/>
           <w:iCs/>
         </w:rPr>
-        <w:t>Phải quan tâm tới deadline mà kh</w:t>
-      </w:r>
-      <w:r>
+        <w:t>Mỗi tuần họp tổng 1 lần vào sáng thứ 2 để báo cáo tiến độ.</w:t>
+      </w:r>
+    </w:p>
+    <w:p>
+      <w:pPr>
         <w:rPr>
           <w:i/>
           <w:iCs/>
-        </w:rPr>
-        <w:t>ách hàng yêu cầu, và chỉ nên sử dụng tầm 90% thời gian</w:t>
-      </w:r>
+          <w:lang w:val="vi-VN"/>
+        </w:rPr>
+      </w:pPr>
       <w:r>
         <w:rPr>
           <w:i/>
           <w:iCs/>
-        </w:rPr>
-        <w:t>.</w:t>
+          <w:lang w:val="vi-VN"/>
+        </w:rPr>
+        <w:t>Các qui định về họp hành với khách hàng</w:t>
       </w:r>
       <w:r>
         <w:rPr>
           <w:i/>
           <w:iCs/>
-        </w:rPr>
-        <w:t xml:space="preserve"> 10% còn lại là buffer.</w:t>
-      </w:r>
-    </w:p>
-    <w:p>
-      <w:pPr>
-        <w:pStyle w:val="Heading2"/>
-      </w:pPr>
-      <w:bookmarkStart w:id="17" w:name="_Toc25660394"/>
-      <w:r>
-        <w:t>Ước lượng thời gian</w:t>
-      </w:r>
-      <w:bookmarkEnd w:id="17"/>
+          <w:lang w:val="vi-VN"/>
+        </w:rPr>
+        <w:t>:</w:t>
+      </w:r>
     </w:p>
     <w:p>
       <w:pPr>
         <w:rPr>
           <w:i/>
           <w:iCs/>
+          <w:lang w:val="vi-VN"/>
         </w:rPr>
       </w:pPr>
       <w:r>
         <w:rPr>
           <w:i/>
           <w:iCs/>
-        </w:rPr>
-        <w:t>Từ WBS</w:t>
-      </w:r>
-      <w:r>
+          <w:lang w:val="vi-VN"/>
+        </w:rPr>
+        <w:t>Sẽ thực hiện họp online vào mỗi sáng thứ 2.</w:t>
+      </w:r>
+    </w:p>
+    <w:p>
+      <w:pPr>
         <w:rPr>
           <w:i/>
           <w:iCs/>
-        </w:rPr>
-        <w:t xml:space="preserve"> x</w:t>
-      </w:r>
+          <w:lang w:val="vi-VN"/>
+        </w:rPr>
+      </w:pPr>
       <w:r>
         <w:rPr>
           <w:i/>
           <w:iCs/>
-        </w:rPr>
-        <w:t>ác định đường găng và c</w:t>
-      </w:r>
-      <w:r>
+          <w:lang w:val="vi-VN"/>
+        </w:rPr>
+        <w:t>Cứ 2 ngày sẽ họp lại với khách hàng 1 lần.</w:t>
+      </w:r>
+      <w:bookmarkStart w:id="13" w:name="_GoBack"/>
+      <w:bookmarkEnd w:id="13"/>
+    </w:p>
+    <w:p>
+      <w:pPr>
+        <w:pStyle w:val="Heading1"/>
+      </w:pPr>
+      <w:bookmarkStart w:id="14" w:name="_Toc25660391"/>
+      <w:r>
+        <w:t>Ước lượng</w:t>
+      </w:r>
+      <w:r>
+        <w:t xml:space="preserve"> chung</w:t>
+      </w:r>
+      <w:bookmarkEnd w:id="14"/>
+    </w:p>
+    <w:p>
+      <w:pPr>
+        <w:pStyle w:val="Heading2"/>
+      </w:pPr>
+      <w:bookmarkStart w:id="15" w:name="_Toc25660392"/>
+      <w:r>
+        <w:t>Ước lượng tính năng</w:t>
+      </w:r>
+      <w:bookmarkEnd w:id="15"/>
+    </w:p>
+    <w:p>
+      <w:pPr>
         <w:rPr>
           <w:i/>
           <w:iCs/>
         </w:rPr>
-        <w:t>ho biết thời gian cần thiết để làm dự án</w:t>
-      </w:r>
+      </w:pPr>
       <w:r>
         <w:rPr>
           <w:i/>
           <w:iCs/>
         </w:rPr>
+        <w:t>Nêu khoảng 5 tính năng</w:t>
+      </w:r>
+    </w:p>
+    <w:p>
+      <w:pPr>
+        <w:pStyle w:val="Heading2"/>
+      </w:pPr>
+      <w:bookmarkStart w:id="16" w:name="_Toc25660393"/>
+      <w:r>
+        <w:t>Work Breakdown Structure</w:t>
+      </w:r>
+      <w:bookmarkEnd w:id="16"/>
+    </w:p>
+    <w:p>
+      <w:pPr>
+        <w:rPr>
+          <w:i/>
+          <w:iCs/>
+        </w:rPr>
+      </w:pPr>
+      <w:r>
+        <w:rPr>
+          <w:i/>
+          <w:iCs/>
+        </w:rPr>
+        <w:t>Vẽ WBS cho khoảng 5 tính năng nói trên</w:t>
+      </w:r>
+    </w:p>
+    <w:p>
+      <w:pPr>
+        <w:rPr>
+          <w:i/>
+          <w:iCs/>
+        </w:rPr>
+      </w:pPr>
+      <w:r>
+        <w:rPr>
+          <w:i/>
+          <w:iCs/>
+        </w:rPr>
+        <w:t>Phải quan tâm tới deadline mà kh</w:t>
+      </w:r>
+      <w:r>
+        <w:rPr>
+          <w:i/>
+          <w:iCs/>
+        </w:rPr>
+        <w:t>ách hàng yêu cầu, và chỉ nên sử dụng tầm 90% thời gian</w:t>
+      </w:r>
+      <w:r>
+        <w:rPr>
+          <w:i/>
+          <w:iCs/>
+        </w:rPr>
         <w:t>.</w:t>
       </w:r>
+      <w:r>
+        <w:rPr>
+          <w:i/>
+          <w:iCs/>
+        </w:rPr>
+        <w:t xml:space="preserve"> 10% còn lại là buffer.</w:t>
+      </w:r>
     </w:p>
     <w:p>
       <w:pPr>
         <w:pStyle w:val="Heading2"/>
       </w:pPr>
+      <w:bookmarkStart w:id="17" w:name="_Toc25660394"/>
+      <w:r>
+        <w:t>Ước lượng thời gian</w:t>
+      </w:r>
+      <w:bookmarkEnd w:id="17"/>
+    </w:p>
+    <w:p>
+      <w:pPr>
+        <w:rPr>
+          <w:i/>
+          <w:iCs/>
+        </w:rPr>
+      </w:pPr>
+      <w:r>
+        <w:rPr>
+          <w:i/>
+          <w:iCs/>
+        </w:rPr>
+        <w:t>Từ WBS</w:t>
+      </w:r>
+      <w:r>
+        <w:rPr>
+          <w:i/>
+          <w:iCs/>
+        </w:rPr>
+        <w:t xml:space="preserve"> x</w:t>
+      </w:r>
+      <w:r>
+        <w:rPr>
+          <w:i/>
+          <w:iCs/>
+        </w:rPr>
+        <w:t>ác định đường găng và c</w:t>
+      </w:r>
+      <w:r>
+        <w:rPr>
+          <w:i/>
+          <w:iCs/>
+        </w:rPr>
+        <w:t>ho biết thời gian cần thiết để làm dự án</w:t>
+      </w:r>
+      <w:r>
+        <w:rPr>
+          <w:i/>
+          <w:iCs/>
+        </w:rPr>
+        <w:t>.</w:t>
+      </w:r>
+    </w:p>
+    <w:p>
+      <w:pPr>
+        <w:pStyle w:val="Heading2"/>
+      </w:pPr>
       <w:bookmarkStart w:id="18" w:name="_Toc25660395"/>
       <w:r>
         <w:t>Ước lượng rủi ro</w:t>
@@ -6639,52 +6696,38 @@
         <w:rPr>
           <w:i/>
         </w:rPr>
-        <w:t xml:space="preserve">phát </w:t>
-      </w:r>
-      <w:proofErr w:type="gramStart"/>
-      <w:r>
+        <w:t>phát triển  +  Chi phí kiểm thử</w:t>
+      </w:r>
+    </w:p>
+    <w:p>
+      <w:pPr>
         <w:rPr>
           <w:i/>
         </w:rPr>
-        <w:t>triển  +</w:t>
-      </w:r>
-      <w:proofErr w:type="gramEnd"/>
+      </w:pPr>
       <w:r>
         <w:rPr>
           <w:i/>
         </w:rPr>
-        <w:t xml:space="preserve">  Chi phí kiểm thử</w:t>
-      </w:r>
-    </w:p>
-    <w:p>
-      <w:pPr>
+        <w:t>Chi phí vận hành</w:t>
+      </w:r>
+      <w:r>
         <w:rPr>
           <w:i/>
         </w:rPr>
-      </w:pPr>
-      <w:r>
+        <w:t>, quản lý, hành chính</w:t>
+      </w:r>
+    </w:p>
+    <w:p>
+      <w:pPr>
         <w:rPr>
           <w:i/>
         </w:rPr>
-        <w:t>Chi phí vận hành</w:t>
-      </w:r>
+      </w:pPr>
       <w:r>
         <w:rPr>
           <w:i/>
         </w:rPr>
-        <w:t>, quản lý, hành chính</w:t>
-      </w:r>
-    </w:p>
-    <w:p>
-      <w:pPr>
-        <w:rPr>
-          <w:i/>
-        </w:rPr>
-      </w:pPr>
-      <w:r>
-        <w:rPr>
-          <w:i/>
-        </w:rPr>
         <w:t>Chi phí kính doanh, quảng cáo, tiếp thị</w:t>
       </w:r>
     </w:p>
@@ -6694,6 +6737,7 @@
       </w:pPr>
       <w:bookmarkStart w:id="20" w:name="_Toc25660397"/>
       <w:r>
+        <w:lastRenderedPageBreak/>
         <w:t>Ước lượng chất lượng</w:t>
       </w:r>
       <w:bookmarkEnd w:id="20"/>
@@ -6777,7 +6821,6 @@
       </w:pPr>
       <w:bookmarkStart w:id="21" w:name="_Toc25660398"/>
       <w:r>
-        <w:lastRenderedPageBreak/>
         <w:t>Phân tích thiết kế</w:t>
       </w:r>
       <w:bookmarkEnd w:id="21"/>
@@ -7133,6 +7176,7 @@
       </w:pPr>
       <w:bookmarkStart w:id="28" w:name="_Toc25660405"/>
       <w:r>
+        <w:lastRenderedPageBreak/>
         <w:t>Đóng dự án</w:t>
       </w:r>
       <w:bookmarkEnd w:id="28"/>
@@ -7199,7 +7243,6 @@
         </w:numPr>
       </w:pPr>
       <w:r>
-        <w:lastRenderedPageBreak/>
         <w:t>Phân bố commit của dự án (sáng chiều đêm…)</w:t>
       </w:r>
     </w:p>
@@ -7722,7 +7765,7 @@
         <w:color w:val="C00000"/>
         <w:lang w:eastAsia="ar-SA" w:bidi="ar-SA"/>
       </w:rPr>
-      <w:t>7</w:t>
+      <w:t>8</w:t>
     </w:r>
     <w:r>
       <w:rPr>
@@ -13277,7 +13320,7 @@
 </file>
 
 <file path=customXml/itemProps1.xml><?xml version="1.0" encoding="utf-8"?>
-<ds:datastoreItem xmlns:ds="http://schemas.openxmlformats.org/officeDocument/2006/customXml" ds:itemID="{340C4369-BAB0-6842-AB46-88C1209EF2A9}">
+<ds:datastoreItem xmlns:ds="http://schemas.openxmlformats.org/officeDocument/2006/customXml" ds:itemID="{A9E56564-04DE-3F4E-9568-A57C2090B3B4}">
   <ds:schemaRefs>
     <ds:schemaRef ds:uri="http://schemas.openxmlformats.org/officeDocument/2006/bibliography"/>
   </ds:schemaRefs>

</xml_diff>

<commit_message>
Các tính năng của ứng dụng
</commit_message>
<xml_diff>
--- a/docs/MyProjectMgnt.docx
+++ b/docs/MyProjectMgnt.docx
@@ -6504,240 +6504,420 @@
         </w:rPr>
         <w:t>Cứ 2 ngày sẽ họp lại với khách hàng 1 lần.</w:t>
       </w:r>
-      <w:bookmarkStart w:id="13" w:name="_GoBack"/>
+    </w:p>
+    <w:p>
+      <w:pPr>
+        <w:pStyle w:val="Heading1"/>
+      </w:pPr>
+      <w:bookmarkStart w:id="13" w:name="_Toc25660391"/>
+      <w:r>
+        <w:t>Ước lượng</w:t>
+      </w:r>
+      <w:r>
+        <w:t xml:space="preserve"> chung</w:t>
+      </w:r>
       <w:bookmarkEnd w:id="13"/>
     </w:p>
     <w:p>
       <w:pPr>
+        <w:pStyle w:val="Heading2"/>
+      </w:pPr>
+      <w:bookmarkStart w:id="14" w:name="_Toc25660392"/>
+      <w:r>
+        <w:t>Ước lượng tính năng</w:t>
+      </w:r>
+      <w:bookmarkEnd w:id="14"/>
+    </w:p>
+    <w:p>
+      <w:pPr>
+        <w:rPr>
+          <w:i/>
+          <w:iCs/>
+        </w:rPr>
+      </w:pPr>
+      <w:r>
+        <w:rPr>
+          <w:i/>
+          <w:iCs/>
+        </w:rPr>
+        <w:t>Các tính năng của ứng dụng:</w:t>
+      </w:r>
+    </w:p>
+    <w:p>
+      <w:pPr>
+        <w:pStyle w:val="ListParagraph"/>
+        <w:numPr>
+          <w:ilvl w:val="0"/>
+          <w:numId w:val="40"/>
+        </w:numPr>
+        <w:rPr>
+          <w:i/>
+          <w:iCs/>
+        </w:rPr>
+      </w:pPr>
+      <w:r>
+        <w:rPr>
+          <w:i/>
+          <w:iCs/>
+        </w:rPr>
+        <w:t>Thực đơn gợi ý</w:t>
+      </w:r>
+    </w:p>
+    <w:p>
+      <w:pPr>
+        <w:pStyle w:val="ListParagraph"/>
+        <w:numPr>
+          <w:ilvl w:val="0"/>
+          <w:numId w:val="40"/>
+        </w:numPr>
+        <w:rPr>
+          <w:i/>
+          <w:iCs/>
+        </w:rPr>
+      </w:pPr>
+      <w:r>
+        <w:rPr>
+          <w:i/>
+          <w:iCs/>
+        </w:rPr>
+        <w:t>Nhật ký nấu ăn</w:t>
+      </w:r>
+    </w:p>
+    <w:p>
+      <w:pPr>
+        <w:pStyle w:val="ListParagraph"/>
+        <w:numPr>
+          <w:ilvl w:val="0"/>
+          <w:numId w:val="40"/>
+        </w:numPr>
+        <w:rPr>
+          <w:i/>
+          <w:iCs/>
+        </w:rPr>
+      </w:pPr>
+      <w:r>
+        <w:rPr>
+          <w:i/>
+          <w:iCs/>
+        </w:rPr>
+        <w:t>Bài viết nổi bật</w:t>
+      </w:r>
+    </w:p>
+    <w:p>
+      <w:pPr>
+        <w:pStyle w:val="ListParagraph"/>
+        <w:numPr>
+          <w:ilvl w:val="0"/>
+          <w:numId w:val="40"/>
+        </w:numPr>
+        <w:rPr>
+          <w:i/>
+          <w:iCs/>
+        </w:rPr>
+      </w:pPr>
+      <w:r>
+        <w:rPr>
+          <w:i/>
+          <w:iCs/>
+        </w:rPr>
+        <w:t>Món ăn bởi Mama</w:t>
+      </w:r>
+    </w:p>
+    <w:p>
+      <w:pPr>
+        <w:pStyle w:val="ListParagraph"/>
+        <w:numPr>
+          <w:ilvl w:val="0"/>
+          <w:numId w:val="40"/>
+        </w:numPr>
+        <w:rPr>
+          <w:i/>
+          <w:iCs/>
+        </w:rPr>
+      </w:pPr>
+      <w:r>
+        <w:rPr>
+          <w:i/>
+          <w:iCs/>
+        </w:rPr>
+        <w:t>Món ăn cá nhân hoá</w:t>
+      </w:r>
+    </w:p>
+    <w:p>
+      <w:pPr>
+        <w:pStyle w:val="ListParagraph"/>
+        <w:numPr>
+          <w:ilvl w:val="0"/>
+          <w:numId w:val="40"/>
+        </w:numPr>
+        <w:rPr>
+          <w:i/>
+          <w:iCs/>
+        </w:rPr>
+      </w:pPr>
+      <w:r>
+        <w:rPr>
+          <w:i/>
+          <w:iCs/>
+        </w:rPr>
+        <w:t>Danh mục nổi bật</w:t>
+      </w:r>
+    </w:p>
+    <w:p>
+      <w:pPr>
+        <w:pStyle w:val="ListParagraph"/>
+        <w:numPr>
+          <w:ilvl w:val="0"/>
+          <w:numId w:val="40"/>
+        </w:numPr>
+        <w:rPr>
+          <w:i/>
+          <w:iCs/>
+        </w:rPr>
+      </w:pPr>
+      <w:r>
+        <w:rPr>
+          <w:i/>
+          <w:iCs/>
+        </w:rPr>
+        <w:t>Chi tiết món ăn</w:t>
+      </w:r>
+    </w:p>
+    <w:p>
+      <w:pPr>
+        <w:pStyle w:val="ListParagraph"/>
+        <w:numPr>
+          <w:ilvl w:val="0"/>
+          <w:numId w:val="40"/>
+        </w:numPr>
+        <w:rPr>
+          <w:i/>
+          <w:iCs/>
+        </w:rPr>
+      </w:pPr>
+      <w:r>
+        <w:rPr>
+          <w:i/>
+          <w:iCs/>
+        </w:rPr>
+        <w:t>Tài khoản</w:t>
+      </w:r>
+    </w:p>
+    <w:p>
+      <w:pPr>
+        <w:pStyle w:val="ListParagraph"/>
+        <w:numPr>
+          <w:ilvl w:val="0"/>
+          <w:numId w:val="40"/>
+        </w:numPr>
+        <w:rPr>
+          <w:i/>
+          <w:iCs/>
+        </w:rPr>
+      </w:pPr>
+      <w:r>
+        <w:rPr>
+          <w:i/>
+          <w:iCs/>
+        </w:rPr>
+        <w:t>Tìm kiếm</w:t>
+      </w:r>
+      <w:bookmarkStart w:id="15" w:name="_GoBack"/>
+      <w:bookmarkEnd w:id="15"/>
+    </w:p>
+    <w:p>
+      <w:pPr>
+        <w:pStyle w:val="Heading2"/>
+      </w:pPr>
+      <w:bookmarkStart w:id="16" w:name="_Toc25660393"/>
+      <w:r>
+        <w:t>Work Breakdown Structure</w:t>
+      </w:r>
+      <w:bookmarkEnd w:id="16"/>
+    </w:p>
+    <w:p>
+      <w:pPr>
+        <w:rPr>
+          <w:i/>
+          <w:iCs/>
+        </w:rPr>
+      </w:pPr>
+      <w:r>
+        <w:rPr>
+          <w:i/>
+          <w:iCs/>
+        </w:rPr>
+        <w:t>Vẽ WBS cho khoảng 5 tính năng nói trên</w:t>
+      </w:r>
+    </w:p>
+    <w:p>
+      <w:pPr>
+        <w:rPr>
+          <w:i/>
+          <w:iCs/>
+        </w:rPr>
+      </w:pPr>
+      <w:r>
+        <w:rPr>
+          <w:i/>
+          <w:iCs/>
+        </w:rPr>
+        <w:t>Phải quan tâm tới deadline mà kh</w:t>
+      </w:r>
+      <w:r>
+        <w:rPr>
+          <w:i/>
+          <w:iCs/>
+        </w:rPr>
+        <w:t>ách hàng yêu cầu, và chỉ nên sử dụng tầm 90% thời gian</w:t>
+      </w:r>
+      <w:r>
+        <w:rPr>
+          <w:i/>
+          <w:iCs/>
+        </w:rPr>
+        <w:t>.</w:t>
+      </w:r>
+      <w:r>
+        <w:rPr>
+          <w:i/>
+          <w:iCs/>
+        </w:rPr>
+        <w:t xml:space="preserve"> 10% còn lại là buffer.</w:t>
+      </w:r>
+    </w:p>
+    <w:p>
+      <w:pPr>
+        <w:pStyle w:val="Heading2"/>
+      </w:pPr>
+      <w:bookmarkStart w:id="17" w:name="_Toc25660394"/>
+      <w:r>
+        <w:t>Ước lượng thời gian</w:t>
+      </w:r>
+      <w:bookmarkEnd w:id="17"/>
+    </w:p>
+    <w:p>
+      <w:pPr>
+        <w:rPr>
+          <w:i/>
+          <w:iCs/>
+        </w:rPr>
+      </w:pPr>
+      <w:r>
+        <w:rPr>
+          <w:i/>
+          <w:iCs/>
+        </w:rPr>
+        <w:t>Từ WBS</w:t>
+      </w:r>
+      <w:r>
+        <w:rPr>
+          <w:i/>
+          <w:iCs/>
+        </w:rPr>
+        <w:t xml:space="preserve"> x</w:t>
+      </w:r>
+      <w:r>
+        <w:rPr>
+          <w:i/>
+          <w:iCs/>
+        </w:rPr>
+        <w:t>ác định đường găng và c</w:t>
+      </w:r>
+      <w:r>
+        <w:rPr>
+          <w:i/>
+          <w:iCs/>
+        </w:rPr>
+        <w:t>ho biết thời gian cần thiết để làm dự án</w:t>
+      </w:r>
+      <w:r>
+        <w:rPr>
+          <w:i/>
+          <w:iCs/>
+        </w:rPr>
+        <w:t>.</w:t>
+      </w:r>
+    </w:p>
+    <w:p>
+      <w:pPr>
+        <w:pStyle w:val="Heading2"/>
+      </w:pPr>
+      <w:bookmarkStart w:id="18" w:name="_Toc25660395"/>
+      <w:r>
+        <w:lastRenderedPageBreak/>
+        <w:t>Ước lượng rủi ro</w:t>
+      </w:r>
+      <w:bookmarkEnd w:id="18"/>
+    </w:p>
+    <w:p/>
+    <w:p>
+      <w:pPr>
         <w:pStyle w:val="Heading1"/>
       </w:pPr>
-      <w:bookmarkStart w:id="14" w:name="_Toc25660391"/>
-      <w:r>
-        <w:t>Ước lượng</w:t>
-      </w:r>
-      <w:r>
-        <w:t xml:space="preserve"> chung</w:t>
-      </w:r>
-      <w:bookmarkEnd w:id="14"/>
-    </w:p>
-    <w:p>
-      <w:pPr>
-        <w:pStyle w:val="Heading2"/>
-      </w:pPr>
-      <w:bookmarkStart w:id="15" w:name="_Toc25660392"/>
-      <w:r>
-        <w:t>Ước lượng tính năng</w:t>
-      </w:r>
-      <w:bookmarkEnd w:id="15"/>
-    </w:p>
-    <w:p>
-      <w:pPr>
-        <w:rPr>
-          <w:i/>
-          <w:iCs/>
-        </w:rPr>
-      </w:pPr>
-      <w:r>
-        <w:rPr>
-          <w:i/>
-          <w:iCs/>
-        </w:rPr>
-        <w:t>Nêu khoảng 5 tính năng</w:t>
-      </w:r>
-    </w:p>
-    <w:p>
-      <w:pPr>
-        <w:pStyle w:val="Heading2"/>
-      </w:pPr>
-      <w:bookmarkStart w:id="16" w:name="_Toc25660393"/>
-      <w:r>
-        <w:t>Work Breakdown Structure</w:t>
-      </w:r>
-      <w:bookmarkEnd w:id="16"/>
-    </w:p>
-    <w:p>
-      <w:pPr>
-        <w:rPr>
-          <w:i/>
-          <w:iCs/>
-        </w:rPr>
-      </w:pPr>
-      <w:r>
-        <w:rPr>
-          <w:i/>
-          <w:iCs/>
-        </w:rPr>
-        <w:t>Vẽ WBS cho khoảng 5 tính năng nói trên</w:t>
-      </w:r>
-    </w:p>
-    <w:p>
-      <w:pPr>
-        <w:rPr>
-          <w:i/>
-          <w:iCs/>
-        </w:rPr>
-      </w:pPr>
-      <w:r>
-        <w:rPr>
-          <w:i/>
-          <w:iCs/>
-        </w:rPr>
-        <w:t>Phải quan tâm tới deadline mà kh</w:t>
-      </w:r>
-      <w:r>
-        <w:rPr>
-          <w:i/>
-          <w:iCs/>
-        </w:rPr>
-        <w:t>ách hàng yêu cầu, và chỉ nên sử dụng tầm 90% thời gian</w:t>
-      </w:r>
-      <w:r>
-        <w:rPr>
-          <w:i/>
-          <w:iCs/>
-        </w:rPr>
-        <w:t>.</w:t>
-      </w:r>
-      <w:r>
-        <w:rPr>
-          <w:i/>
-          <w:iCs/>
-        </w:rPr>
-        <w:t xml:space="preserve"> 10% còn lại là buffer.</w:t>
-      </w:r>
-    </w:p>
-    <w:p>
-      <w:pPr>
-        <w:pStyle w:val="Heading2"/>
-      </w:pPr>
-      <w:bookmarkStart w:id="17" w:name="_Toc25660394"/>
-      <w:r>
-        <w:t>Ước lượng thời gian</w:t>
-      </w:r>
-      <w:bookmarkEnd w:id="17"/>
-    </w:p>
-    <w:p>
-      <w:pPr>
-        <w:rPr>
-          <w:i/>
-          <w:iCs/>
-        </w:rPr>
-      </w:pPr>
-      <w:r>
-        <w:rPr>
-          <w:i/>
-          <w:iCs/>
-        </w:rPr>
-        <w:t>Từ WBS</w:t>
-      </w:r>
-      <w:r>
-        <w:rPr>
-          <w:i/>
-          <w:iCs/>
-        </w:rPr>
-        <w:t xml:space="preserve"> x</w:t>
-      </w:r>
-      <w:r>
-        <w:rPr>
-          <w:i/>
-          <w:iCs/>
-        </w:rPr>
-        <w:t>ác định đường găng và c</w:t>
-      </w:r>
-      <w:r>
-        <w:rPr>
-          <w:i/>
-          <w:iCs/>
-        </w:rPr>
-        <w:t>ho biết thời gian cần thiết để làm dự án</w:t>
-      </w:r>
-      <w:r>
-        <w:rPr>
-          <w:i/>
-          <w:iCs/>
-        </w:rPr>
-        <w:t>.</w:t>
-      </w:r>
-    </w:p>
-    <w:p>
-      <w:pPr>
-        <w:pStyle w:val="Heading2"/>
-      </w:pPr>
-      <w:bookmarkStart w:id="18" w:name="_Toc25660395"/>
-      <w:r>
-        <w:t>Ước lượng rủi ro</w:t>
-      </w:r>
-      <w:bookmarkEnd w:id="18"/>
-    </w:p>
-    <w:p/>
+      <w:bookmarkStart w:id="19" w:name="_Toc25660396"/>
+      <w:r>
+        <w:t>Ước lượng giá thành</w:t>
+      </w:r>
+      <w:bookmarkEnd w:id="19"/>
+    </w:p>
+    <w:p>
+      <w:pPr>
+        <w:rPr>
+          <w:i/>
+        </w:rPr>
+      </w:pPr>
+      <w:r>
+        <w:rPr>
+          <w:i/>
+        </w:rPr>
+        <w:t xml:space="preserve">Chi phí </w:t>
+      </w:r>
+      <w:r>
+        <w:rPr>
+          <w:i/>
+        </w:rPr>
+        <w:t>phát triển  +  Chi phí kiểm thử</w:t>
+      </w:r>
+    </w:p>
+    <w:p>
+      <w:pPr>
+        <w:rPr>
+          <w:i/>
+        </w:rPr>
+      </w:pPr>
+      <w:r>
+        <w:rPr>
+          <w:i/>
+        </w:rPr>
+        <w:t>Chi phí vận hành</w:t>
+      </w:r>
+      <w:r>
+        <w:rPr>
+          <w:i/>
+        </w:rPr>
+        <w:t>, quản lý, hành chính</w:t>
+      </w:r>
+    </w:p>
+    <w:p>
+      <w:pPr>
+        <w:rPr>
+          <w:i/>
+        </w:rPr>
+      </w:pPr>
+      <w:r>
+        <w:rPr>
+          <w:i/>
+        </w:rPr>
+        <w:t>Chi phí kính doanh, quảng cáo, tiếp thị</w:t>
+      </w:r>
+    </w:p>
     <w:p>
       <w:pPr>
         <w:pStyle w:val="Heading1"/>
       </w:pPr>
-      <w:bookmarkStart w:id="19" w:name="_Toc25660396"/>
-      <w:r>
-        <w:t>Ước lượng giá thành</w:t>
-      </w:r>
-      <w:bookmarkEnd w:id="19"/>
-    </w:p>
-    <w:p>
-      <w:pPr>
-        <w:rPr>
-          <w:i/>
-        </w:rPr>
-      </w:pPr>
-      <w:r>
-        <w:rPr>
-          <w:i/>
-        </w:rPr>
-        <w:t xml:space="preserve">Chi phí </w:t>
-      </w:r>
-      <w:r>
-        <w:rPr>
-          <w:i/>
-        </w:rPr>
-        <w:t>phát triển  +  Chi phí kiểm thử</w:t>
-      </w:r>
-    </w:p>
-    <w:p>
-      <w:pPr>
-        <w:rPr>
-          <w:i/>
-        </w:rPr>
-      </w:pPr>
-      <w:r>
-        <w:rPr>
-          <w:i/>
-        </w:rPr>
-        <w:t>Chi phí vận hành</w:t>
-      </w:r>
-      <w:r>
-        <w:rPr>
-          <w:i/>
-        </w:rPr>
-        <w:t>, quản lý, hành chính</w:t>
-      </w:r>
-    </w:p>
-    <w:p>
-      <w:pPr>
-        <w:rPr>
-          <w:i/>
-        </w:rPr>
-      </w:pPr>
-      <w:r>
-        <w:rPr>
-          <w:i/>
-        </w:rPr>
-        <w:t>Chi phí kính doanh, quảng cáo, tiếp thị</w:t>
-      </w:r>
-    </w:p>
-    <w:p>
-      <w:pPr>
-        <w:pStyle w:val="Heading1"/>
-      </w:pPr>
       <w:bookmarkStart w:id="20" w:name="_Toc25660397"/>
       <w:r>
-        <w:lastRenderedPageBreak/>
         <w:t>Ước lượng chất lượng</w:t>
       </w:r>
       <w:bookmarkEnd w:id="20"/>
@@ -7092,6 +7272,7 @@
         </w:numPr>
       </w:pPr>
       <w:r>
+        <w:lastRenderedPageBreak/>
         <w:t>Khách hàng yêu cầu: “</w:t>
       </w:r>
       <w:r>
@@ -7176,7 +7357,6 @@
       </w:pPr>
       <w:bookmarkStart w:id="28" w:name="_Toc25660405"/>
       <w:r>
-        <w:lastRenderedPageBreak/>
         <w:t>Đóng dự án</w:t>
       </w:r>
       <w:bookmarkEnd w:id="28"/>
@@ -7814,7 +7994,7 @@
         <w:color w:val="C00000"/>
         <w:lang w:eastAsia="ar-SA" w:bidi="ar-SA"/>
       </w:rPr>
-      <w:t>10</w:t>
+      <w:t>11</w:t>
     </w:r>
     <w:r>
       <w:rPr>
@@ -10950,6 +11130,95 @@
     </w:lvl>
   </w:abstractNum>
   <w:abstractNum w:abstractNumId="35">
+    <w:nsid w:val="699C41D7"/>
+    <w:multiLevelType w:val="hybridMultilevel"/>
+    <w:tmpl w:val="C420B0DC"/>
+    <w:lvl w:ilvl="0" w:tplc="0409000F">
+      <w:start w:val="1"/>
+      <w:numFmt w:val="decimal"/>
+      <w:lvlText w:val="%1."/>
+      <w:lvlJc w:val="left"/>
+      <w:pPr>
+        <w:ind w:left="720" w:hanging="360"/>
+      </w:pPr>
+      <w:rPr>
+        <w:rFonts w:hint="default"/>
+      </w:rPr>
+    </w:lvl>
+    <w:lvl w:ilvl="1" w:tplc="04090019" w:tentative="1">
+      <w:start w:val="1"/>
+      <w:numFmt w:val="lowerLetter"/>
+      <w:lvlText w:val="%2."/>
+      <w:lvlJc w:val="left"/>
+      <w:pPr>
+        <w:ind w:left="1440" w:hanging="360"/>
+      </w:pPr>
+    </w:lvl>
+    <w:lvl w:ilvl="2" w:tplc="0409001B" w:tentative="1">
+      <w:start w:val="1"/>
+      <w:numFmt w:val="lowerRoman"/>
+      <w:lvlText w:val="%3."/>
+      <w:lvlJc w:val="right"/>
+      <w:pPr>
+        <w:ind w:left="2160" w:hanging="180"/>
+      </w:pPr>
+    </w:lvl>
+    <w:lvl w:ilvl="3" w:tplc="0409000F" w:tentative="1">
+      <w:start w:val="1"/>
+      <w:numFmt w:val="decimal"/>
+      <w:lvlText w:val="%4."/>
+      <w:lvlJc w:val="left"/>
+      <w:pPr>
+        <w:ind w:left="2880" w:hanging="360"/>
+      </w:pPr>
+    </w:lvl>
+    <w:lvl w:ilvl="4" w:tplc="04090019" w:tentative="1">
+      <w:start w:val="1"/>
+      <w:numFmt w:val="lowerLetter"/>
+      <w:lvlText w:val="%5."/>
+      <w:lvlJc w:val="left"/>
+      <w:pPr>
+        <w:ind w:left="3600" w:hanging="360"/>
+      </w:pPr>
+    </w:lvl>
+    <w:lvl w:ilvl="5" w:tplc="0409001B" w:tentative="1">
+      <w:start w:val="1"/>
+      <w:numFmt w:val="lowerRoman"/>
+      <w:lvlText w:val="%6."/>
+      <w:lvlJc w:val="right"/>
+      <w:pPr>
+        <w:ind w:left="4320" w:hanging="180"/>
+      </w:pPr>
+    </w:lvl>
+    <w:lvl w:ilvl="6" w:tplc="0409000F" w:tentative="1">
+      <w:start w:val="1"/>
+      <w:numFmt w:val="decimal"/>
+      <w:lvlText w:val="%7."/>
+      <w:lvlJc w:val="left"/>
+      <w:pPr>
+        <w:ind w:left="5040" w:hanging="360"/>
+      </w:pPr>
+    </w:lvl>
+    <w:lvl w:ilvl="7" w:tplc="04090019" w:tentative="1">
+      <w:start w:val="1"/>
+      <w:numFmt w:val="lowerLetter"/>
+      <w:lvlText w:val="%8."/>
+      <w:lvlJc w:val="left"/>
+      <w:pPr>
+        <w:ind w:left="5760" w:hanging="360"/>
+      </w:pPr>
+    </w:lvl>
+    <w:lvl w:ilvl="8" w:tplc="0409001B" w:tentative="1">
+      <w:start w:val="1"/>
+      <w:numFmt w:val="lowerRoman"/>
+      <w:lvlText w:val="%9."/>
+      <w:lvlJc w:val="right"/>
+      <w:pPr>
+        <w:ind w:left="6480" w:hanging="180"/>
+      </w:pPr>
+    </w:lvl>
+  </w:abstractNum>
+  <w:abstractNum w:abstractNumId="36">
     <w:nsid w:val="6E6566D4"/>
     <w:multiLevelType w:val="hybridMultilevel"/>
     <w:tmpl w:val="DC94D102"/>
@@ -11038,7 +11307,7 @@
       </w:pPr>
     </w:lvl>
   </w:abstractNum>
-  <w:abstractNum w:abstractNumId="36">
+  <w:abstractNum w:abstractNumId="37">
     <w:nsid w:val="7745669D"/>
     <w:multiLevelType w:val="hybridMultilevel"/>
     <w:tmpl w:val="7C84415A"/>
@@ -11127,7 +11396,7 @@
       </w:pPr>
     </w:lvl>
   </w:abstractNum>
-  <w:abstractNum w:abstractNumId="37">
+  <w:abstractNum w:abstractNumId="38">
     <w:nsid w:val="79405515"/>
     <w:multiLevelType w:val="hybridMultilevel"/>
     <w:tmpl w:val="B588D586"/>
@@ -11243,7 +11512,7 @@
       </w:pPr>
     </w:lvl>
   </w:abstractNum>
-  <w:abstractNum w:abstractNumId="38">
+  <w:abstractNum w:abstractNumId="39">
     <w:nsid w:val="795348F1"/>
     <w:multiLevelType w:val="multilevel"/>
     <w:tmpl w:val="00000011"/>
@@ -11414,10 +11683,10 @@
     <w:abstractNumId w:val="22"/>
   </w:num>
   <w:num w:numId="20">
-    <w:abstractNumId w:val="38"/>
+    <w:abstractNumId w:val="39"/>
   </w:num>
   <w:num w:numId="21">
-    <w:abstractNumId w:val="37"/>
+    <w:abstractNumId w:val="38"/>
   </w:num>
   <w:num w:numId="22">
     <w:abstractNumId w:val="21"/>
@@ -11465,13 +11734,16 @@
     <w:abstractNumId w:val="31"/>
   </w:num>
   <w:num w:numId="37">
-    <w:abstractNumId w:val="35"/>
+    <w:abstractNumId w:val="36"/>
   </w:num>
   <w:num w:numId="38">
     <w:abstractNumId w:val="25"/>
   </w:num>
   <w:num w:numId="39">
-    <w:abstractNumId w:val="36"/>
+    <w:abstractNumId w:val="37"/>
+  </w:num>
+  <w:num w:numId="40">
+    <w:abstractNumId w:val="35"/>
   </w:num>
 </w:numbering>
 </file>
@@ -13320,7 +13592,7 @@
 </file>
 
 <file path=customXml/itemProps1.xml><?xml version="1.0" encoding="utf-8"?>
-<ds:datastoreItem xmlns:ds="http://schemas.openxmlformats.org/officeDocument/2006/customXml" ds:itemID="{A9E56564-04DE-3F4E-9568-A57C2090B3B4}">
+<ds:datastoreItem xmlns:ds="http://schemas.openxmlformats.org/officeDocument/2006/customXml" ds:itemID="{DBDC83C7-50EC-B74C-A12E-71DDA889C4D2}">
   <ds:schemaRefs>
     <ds:schemaRef ds:uri="http://schemas.openxmlformats.org/officeDocument/2006/bibliography"/>
   </ds:schemaRefs>

</xml_diff>

<commit_message>
Revert "Các tính năng của ứng dụng"
This reverts commit 89f2d84fc2ad9e09faafaa043857e6c3f7b52db7.
</commit_message>
<xml_diff>
--- a/docs/MyProjectMgnt.docx
+++ b/docs/MyProjectMgnt.docx
@@ -6504,29 +6504,31 @@
         </w:rPr>
         <w:t>Cứ 2 ngày sẽ họp lại với khách hàng 1 lần.</w:t>
       </w:r>
+      <w:bookmarkStart w:id="13" w:name="_GoBack"/>
+      <w:bookmarkEnd w:id="13"/>
     </w:p>
     <w:p>
       <w:pPr>
         <w:pStyle w:val="Heading1"/>
       </w:pPr>
-      <w:bookmarkStart w:id="13" w:name="_Toc25660391"/>
+      <w:bookmarkStart w:id="14" w:name="_Toc25660391"/>
       <w:r>
         <w:t>Ước lượng</w:t>
       </w:r>
       <w:r>
         <w:t xml:space="preserve"> chung</w:t>
       </w:r>
-      <w:bookmarkEnd w:id="13"/>
+      <w:bookmarkEnd w:id="14"/>
     </w:p>
     <w:p>
       <w:pPr>
         <w:pStyle w:val="Heading2"/>
       </w:pPr>
-      <w:bookmarkStart w:id="14" w:name="_Toc25660392"/>
+      <w:bookmarkStart w:id="15" w:name="_Toc25660392"/>
       <w:r>
         <w:t>Ước lượng tính năng</w:t>
       </w:r>
-      <w:bookmarkEnd w:id="14"/>
+      <w:bookmarkEnd w:id="15"/>
     </w:p>
     <w:p>
       <w:pPr>
@@ -6540,16 +6542,21 @@
           <w:i/>
           <w:iCs/>
         </w:rPr>
-        <w:t>Các tính năng của ứng dụng:</w:t>
-      </w:r>
-    </w:p>
-    <w:p>
-      <w:pPr>
-        <w:pStyle w:val="ListParagraph"/>
-        <w:numPr>
-          <w:ilvl w:val="0"/>
-          <w:numId w:val="40"/>
-        </w:numPr>
+        <w:t>Nêu khoảng 5 tính năng</w:t>
+      </w:r>
+    </w:p>
+    <w:p>
+      <w:pPr>
+        <w:pStyle w:val="Heading2"/>
+      </w:pPr>
+      <w:bookmarkStart w:id="16" w:name="_Toc25660393"/>
+      <w:r>
+        <w:t>Work Breakdown Structure</w:t>
+      </w:r>
+      <w:bookmarkEnd w:id="16"/>
+    </w:p>
+    <w:p>
+      <w:pPr>
         <w:rPr>
           <w:i/>
           <w:iCs/>
@@ -6560,16 +6567,11 @@
           <w:i/>
           <w:iCs/>
         </w:rPr>
-        <w:t>Thực đơn gợi ý</w:t>
-      </w:r>
-    </w:p>
-    <w:p>
-      <w:pPr>
-        <w:pStyle w:val="ListParagraph"/>
-        <w:numPr>
-          <w:ilvl w:val="0"/>
-          <w:numId w:val="40"/>
-        </w:numPr>
+        <w:t>Vẽ WBS cho khoảng 5 tính năng nói trên</w:t>
+      </w:r>
+    </w:p>
+    <w:p>
+      <w:pPr>
         <w:rPr>
           <w:i/>
           <w:iCs/>
@@ -6580,344 +6582,162 @@
           <w:i/>
           <w:iCs/>
         </w:rPr>
-        <w:t>Nhật ký nấu ăn</w:t>
-      </w:r>
-    </w:p>
-    <w:p>
-      <w:pPr>
-        <w:pStyle w:val="ListParagraph"/>
-        <w:numPr>
-          <w:ilvl w:val="0"/>
-          <w:numId w:val="40"/>
-        </w:numPr>
+        <w:t>Phải quan tâm tới deadline mà kh</w:t>
+      </w:r>
+      <w:r>
         <w:rPr>
           <w:i/>
           <w:iCs/>
         </w:rPr>
-      </w:pPr>
+        <w:t>ách hàng yêu cầu, và chỉ nên sử dụng tầm 90% thời gian</w:t>
+      </w:r>
       <w:r>
         <w:rPr>
           <w:i/>
           <w:iCs/>
         </w:rPr>
-        <w:t>Bài viết nổi bật</w:t>
-      </w:r>
-    </w:p>
-    <w:p>
-      <w:pPr>
-        <w:pStyle w:val="ListParagraph"/>
-        <w:numPr>
-          <w:ilvl w:val="0"/>
-          <w:numId w:val="40"/>
-        </w:numPr>
+        <w:t>.</w:t>
+      </w:r>
+      <w:r>
         <w:rPr>
           <w:i/>
           <w:iCs/>
         </w:rPr>
-      </w:pPr>
-      <w:r>
+        <w:t xml:space="preserve"> 10% còn lại là buffer.</w:t>
+      </w:r>
+    </w:p>
+    <w:p>
+      <w:pPr>
+        <w:pStyle w:val="Heading2"/>
+      </w:pPr>
+      <w:bookmarkStart w:id="17" w:name="_Toc25660394"/>
+      <w:r>
+        <w:t>Ước lượng thời gian</w:t>
+      </w:r>
+      <w:bookmarkEnd w:id="17"/>
+    </w:p>
+    <w:p>
+      <w:pPr>
         <w:rPr>
           <w:i/>
           <w:iCs/>
         </w:rPr>
-        <w:t>Món ăn bởi Mama</w:t>
-      </w:r>
-    </w:p>
-    <w:p>
-      <w:pPr>
-        <w:pStyle w:val="ListParagraph"/>
-        <w:numPr>
-          <w:ilvl w:val="0"/>
-          <w:numId w:val="40"/>
-        </w:numPr>
+      </w:pPr>
+      <w:r>
         <w:rPr>
           <w:i/>
           <w:iCs/>
         </w:rPr>
-      </w:pPr>
+        <w:t>Từ WBS</w:t>
+      </w:r>
       <w:r>
         <w:rPr>
           <w:i/>
           <w:iCs/>
         </w:rPr>
-        <w:t>Món ăn cá nhân hoá</w:t>
-      </w:r>
-    </w:p>
-    <w:p>
-      <w:pPr>
-        <w:pStyle w:val="ListParagraph"/>
-        <w:numPr>
-          <w:ilvl w:val="0"/>
-          <w:numId w:val="40"/>
-        </w:numPr>
+        <w:t xml:space="preserve"> x</w:t>
+      </w:r>
+      <w:r>
         <w:rPr>
           <w:i/>
           <w:iCs/>
         </w:rPr>
-      </w:pPr>
+        <w:t>ác định đường găng và c</w:t>
+      </w:r>
       <w:r>
         <w:rPr>
           <w:i/>
           <w:iCs/>
         </w:rPr>
-        <w:t>Danh mục nổi bật</w:t>
-      </w:r>
-    </w:p>
-    <w:p>
-      <w:pPr>
-        <w:pStyle w:val="ListParagraph"/>
-        <w:numPr>
-          <w:ilvl w:val="0"/>
-          <w:numId w:val="40"/>
-        </w:numPr>
+        <w:t>ho biết thời gian cần thiết để làm dự án</w:t>
+      </w:r>
+      <w:r>
         <w:rPr>
           <w:i/>
           <w:iCs/>
         </w:rPr>
-      </w:pPr>
-      <w:r>
+        <w:t>.</w:t>
+      </w:r>
+    </w:p>
+    <w:p>
+      <w:pPr>
+        <w:pStyle w:val="Heading2"/>
+      </w:pPr>
+      <w:bookmarkStart w:id="18" w:name="_Toc25660395"/>
+      <w:r>
+        <w:t>Ước lượng rủi ro</w:t>
+      </w:r>
+      <w:bookmarkEnd w:id="18"/>
+    </w:p>
+    <w:p/>
+    <w:p>
+      <w:pPr>
+        <w:pStyle w:val="Heading1"/>
+      </w:pPr>
+      <w:bookmarkStart w:id="19" w:name="_Toc25660396"/>
+      <w:r>
+        <w:t>Ước lượng giá thành</w:t>
+      </w:r>
+      <w:bookmarkEnd w:id="19"/>
+    </w:p>
+    <w:p>
+      <w:pPr>
         <w:rPr>
           <w:i/>
-          <w:iCs/>
-        </w:rPr>
-        <w:t>Chi tiết món ăn</w:t>
-      </w:r>
-    </w:p>
-    <w:p>
-      <w:pPr>
-        <w:pStyle w:val="ListParagraph"/>
-        <w:numPr>
-          <w:ilvl w:val="0"/>
-          <w:numId w:val="40"/>
-        </w:numPr>
+        </w:rPr>
+      </w:pPr>
+      <w:r>
         <w:rPr>
           <w:i/>
-          <w:iCs/>
-        </w:rPr>
-      </w:pPr>
+        </w:rPr>
+        <w:t xml:space="preserve">Chi phí </w:t>
+      </w:r>
       <w:r>
         <w:rPr>
           <w:i/>
-          <w:iCs/>
-        </w:rPr>
-        <w:t>Tài khoản</w:t>
-      </w:r>
-    </w:p>
-    <w:p>
-      <w:pPr>
-        <w:pStyle w:val="ListParagraph"/>
-        <w:numPr>
-          <w:ilvl w:val="0"/>
-          <w:numId w:val="40"/>
-        </w:numPr>
+        </w:rPr>
+        <w:t>phát triển  +  Chi phí kiểm thử</w:t>
+      </w:r>
+    </w:p>
+    <w:p>
+      <w:pPr>
         <w:rPr>
           <w:i/>
-          <w:iCs/>
         </w:rPr>
       </w:pPr>
       <w:r>
         <w:rPr>
           <w:i/>
-          <w:iCs/>
-        </w:rPr>
-        <w:t>Tìm kiếm</w:t>
-      </w:r>
-      <w:bookmarkStart w:id="15" w:name="_GoBack"/>
-      <w:bookmarkEnd w:id="15"/>
-    </w:p>
-    <w:p>
-      <w:pPr>
-        <w:pStyle w:val="Heading2"/>
-      </w:pPr>
-      <w:bookmarkStart w:id="16" w:name="_Toc25660393"/>
-      <w:r>
-        <w:t>Work Breakdown Structure</w:t>
-      </w:r>
-      <w:bookmarkEnd w:id="16"/>
-    </w:p>
-    <w:p>
-      <w:pPr>
+        </w:rPr>
+        <w:t>Chi phí vận hành</w:t>
+      </w:r>
+      <w:r>
         <w:rPr>
           <w:i/>
-          <w:iCs/>
-        </w:rPr>
-      </w:pPr>
-      <w:r>
+        </w:rPr>
+        <w:t>, quản lý, hành chính</w:t>
+      </w:r>
+    </w:p>
+    <w:p>
+      <w:pPr>
         <w:rPr>
           <w:i/>
-          <w:iCs/>
-        </w:rPr>
-        <w:t>Vẽ WBS cho khoảng 5 tính năng nói trên</w:t>
-      </w:r>
-    </w:p>
-    <w:p>
-      <w:pPr>
+        </w:rPr>
+      </w:pPr>
+      <w:r>
         <w:rPr>
           <w:i/>
-          <w:iCs/>
-        </w:rPr>
-      </w:pPr>
-      <w:r>
-        <w:rPr>
-          <w:i/>
-          <w:iCs/>
-        </w:rPr>
-        <w:t>Phải quan tâm tới deadline mà kh</w:t>
-      </w:r>
-      <w:r>
-        <w:rPr>
-          <w:i/>
-          <w:iCs/>
-        </w:rPr>
-        <w:t>ách hàng yêu cầu, và chỉ nên sử dụng tầm 90% thời gian</w:t>
-      </w:r>
-      <w:r>
-        <w:rPr>
-          <w:i/>
-          <w:iCs/>
-        </w:rPr>
-        <w:t>.</w:t>
-      </w:r>
-      <w:r>
-        <w:rPr>
-          <w:i/>
-          <w:iCs/>
-        </w:rPr>
-        <w:t xml:space="preserve"> 10% còn lại là buffer.</w:t>
-      </w:r>
-    </w:p>
-    <w:p>
-      <w:pPr>
-        <w:pStyle w:val="Heading2"/>
-      </w:pPr>
-      <w:bookmarkStart w:id="17" w:name="_Toc25660394"/>
-      <w:r>
-        <w:t>Ước lượng thời gian</w:t>
-      </w:r>
-      <w:bookmarkEnd w:id="17"/>
-    </w:p>
-    <w:p>
-      <w:pPr>
-        <w:rPr>
-          <w:i/>
-          <w:iCs/>
-        </w:rPr>
-      </w:pPr>
-      <w:r>
-        <w:rPr>
-          <w:i/>
-          <w:iCs/>
-        </w:rPr>
-        <w:t>Từ WBS</w:t>
-      </w:r>
-      <w:r>
-        <w:rPr>
-          <w:i/>
-          <w:iCs/>
-        </w:rPr>
-        <w:t xml:space="preserve"> x</w:t>
-      </w:r>
-      <w:r>
-        <w:rPr>
-          <w:i/>
-          <w:iCs/>
-        </w:rPr>
-        <w:t>ác định đường găng và c</w:t>
-      </w:r>
-      <w:r>
-        <w:rPr>
-          <w:i/>
-          <w:iCs/>
-        </w:rPr>
-        <w:t>ho biết thời gian cần thiết để làm dự án</w:t>
-      </w:r>
-      <w:r>
-        <w:rPr>
-          <w:i/>
-          <w:iCs/>
-        </w:rPr>
-        <w:t>.</w:t>
-      </w:r>
-    </w:p>
-    <w:p>
-      <w:pPr>
-        <w:pStyle w:val="Heading2"/>
-      </w:pPr>
-      <w:bookmarkStart w:id="18" w:name="_Toc25660395"/>
+        </w:rPr>
+        <w:t>Chi phí kính doanh, quảng cáo, tiếp thị</w:t>
+      </w:r>
+    </w:p>
+    <w:p>
+      <w:pPr>
+        <w:pStyle w:val="Heading1"/>
+      </w:pPr>
+      <w:bookmarkStart w:id="20" w:name="_Toc25660397"/>
       <w:r>
         <w:lastRenderedPageBreak/>
-        <w:t>Ước lượng rủi ro</w:t>
-      </w:r>
-      <w:bookmarkEnd w:id="18"/>
-    </w:p>
-    <w:p/>
-    <w:p>
-      <w:pPr>
-        <w:pStyle w:val="Heading1"/>
-      </w:pPr>
-      <w:bookmarkStart w:id="19" w:name="_Toc25660396"/>
-      <w:r>
-        <w:t>Ước lượng giá thành</w:t>
-      </w:r>
-      <w:bookmarkEnd w:id="19"/>
-    </w:p>
-    <w:p>
-      <w:pPr>
-        <w:rPr>
-          <w:i/>
-        </w:rPr>
-      </w:pPr>
-      <w:r>
-        <w:rPr>
-          <w:i/>
-        </w:rPr>
-        <w:t xml:space="preserve">Chi phí </w:t>
-      </w:r>
-      <w:r>
-        <w:rPr>
-          <w:i/>
-        </w:rPr>
-        <w:t>phát triển  +  Chi phí kiểm thử</w:t>
-      </w:r>
-    </w:p>
-    <w:p>
-      <w:pPr>
-        <w:rPr>
-          <w:i/>
-        </w:rPr>
-      </w:pPr>
-      <w:r>
-        <w:rPr>
-          <w:i/>
-        </w:rPr>
-        <w:t>Chi phí vận hành</w:t>
-      </w:r>
-      <w:r>
-        <w:rPr>
-          <w:i/>
-        </w:rPr>
-        <w:t>, quản lý, hành chính</w:t>
-      </w:r>
-    </w:p>
-    <w:p>
-      <w:pPr>
-        <w:rPr>
-          <w:i/>
-        </w:rPr>
-      </w:pPr>
-      <w:r>
-        <w:rPr>
-          <w:i/>
-        </w:rPr>
-        <w:t>Chi phí kính doanh, quảng cáo, tiếp thị</w:t>
-      </w:r>
-    </w:p>
-    <w:p>
-      <w:pPr>
-        <w:pStyle w:val="Heading1"/>
-      </w:pPr>
-      <w:bookmarkStart w:id="20" w:name="_Toc25660397"/>
-      <w:r>
         <w:t>Ước lượng chất lượng</w:t>
       </w:r>
       <w:bookmarkEnd w:id="20"/>
@@ -7272,91 +7092,91 @@
         </w:numPr>
       </w:pPr>
       <w:r>
+        <w:t>Khách hàng yêu cầu: “</w:t>
+      </w:r>
+      <w:r>
+        <w:t>Dự án phát triển phần mềm này giá 100 triệu. Giá này c</w:t>
+      </w:r>
+      <w:r>
+        <w:t xml:space="preserve">ó </w:t>
+      </w:r>
+      <w:r>
+        <w:t xml:space="preserve">bao gồm </w:t>
+      </w:r>
+      <w:r>
+        <w:t xml:space="preserve">VAT hay không nhỉ? </w:t>
+      </w:r>
+      <w:r>
+        <w:t>Giá cụ thể cho tình huống có VAT và không VAT là bao nhiêu?”</w:t>
+      </w:r>
+    </w:p>
+    <w:p>
+      <w:pPr>
+        <w:pStyle w:val="ListParagraph"/>
+        <w:tabs>
+          <w:tab w:val="right" w:leader="dot" w:pos="8780"/>
+        </w:tabs>
+        <w:ind w:left="720"/>
+      </w:pPr>
+      <w:r>
+        <w:t>Nhóm quản lý sẽ trả lời thế nào:</w:t>
+      </w:r>
+      <w:r>
+        <w:tab/>
+      </w:r>
+    </w:p>
+    <w:p>
+      <w:pPr>
+        <w:pStyle w:val="ListParagraph"/>
+        <w:tabs>
+          <w:tab w:val="right" w:leader="dot" w:pos="8780"/>
+        </w:tabs>
+        <w:ind w:left="720"/>
+      </w:pPr>
+      <w:r>
+        <w:tab/>
+      </w:r>
+    </w:p>
+    <w:p>
+      <w:pPr>
+        <w:pStyle w:val="ListParagraph"/>
+        <w:tabs>
+          <w:tab w:val="right" w:leader="dot" w:pos="8780"/>
+        </w:tabs>
+        <w:ind w:left="720"/>
+      </w:pPr>
+      <w:r>
+        <w:tab/>
+      </w:r>
+    </w:p>
+    <w:p>
+      <w:pPr>
+        <w:pStyle w:val="ListParagraph"/>
+        <w:tabs>
+          <w:tab w:val="right" w:leader="dot" w:pos="8780"/>
+        </w:tabs>
+        <w:ind w:left="720"/>
+      </w:pPr>
+      <w:r>
+        <w:tab/>
+      </w:r>
+    </w:p>
+    <w:p>
+      <w:pPr>
+        <w:pStyle w:val="ListParagraph"/>
+        <w:tabs>
+          <w:tab w:val="right" w:leader="dot" w:pos="8780"/>
+        </w:tabs>
+        <w:ind w:left="720"/>
+      </w:pPr>
+    </w:p>
+    <w:p>
+      <w:pPr>
+        <w:pStyle w:val="Heading1"/>
+      </w:pPr>
+      <w:bookmarkStart w:id="28" w:name="_Toc25660405"/>
+      <w:r>
         <w:lastRenderedPageBreak/>
-        <w:t>Khách hàng yêu cầu: “</w:t>
-      </w:r>
-      <w:r>
-        <w:t>Dự án phát triển phần mềm này giá 100 triệu. Giá này c</w:t>
-      </w:r>
-      <w:r>
-        <w:t xml:space="preserve">ó </w:t>
-      </w:r>
-      <w:r>
-        <w:t xml:space="preserve">bao gồm </w:t>
-      </w:r>
-      <w:r>
-        <w:t xml:space="preserve">VAT hay không nhỉ? </w:t>
-      </w:r>
-      <w:r>
-        <w:t>Giá cụ thể cho tình huống có VAT và không VAT là bao nhiêu?”</w:t>
-      </w:r>
-    </w:p>
-    <w:p>
-      <w:pPr>
-        <w:pStyle w:val="ListParagraph"/>
-        <w:tabs>
-          <w:tab w:val="right" w:leader="dot" w:pos="8780"/>
-        </w:tabs>
-        <w:ind w:left="720"/>
-      </w:pPr>
-      <w:r>
-        <w:t>Nhóm quản lý sẽ trả lời thế nào:</w:t>
-      </w:r>
-      <w:r>
-        <w:tab/>
-      </w:r>
-    </w:p>
-    <w:p>
-      <w:pPr>
-        <w:pStyle w:val="ListParagraph"/>
-        <w:tabs>
-          <w:tab w:val="right" w:leader="dot" w:pos="8780"/>
-        </w:tabs>
-        <w:ind w:left="720"/>
-      </w:pPr>
-      <w:r>
-        <w:tab/>
-      </w:r>
-    </w:p>
-    <w:p>
-      <w:pPr>
-        <w:pStyle w:val="ListParagraph"/>
-        <w:tabs>
-          <w:tab w:val="right" w:leader="dot" w:pos="8780"/>
-        </w:tabs>
-        <w:ind w:left="720"/>
-      </w:pPr>
-      <w:r>
-        <w:tab/>
-      </w:r>
-    </w:p>
-    <w:p>
-      <w:pPr>
-        <w:pStyle w:val="ListParagraph"/>
-        <w:tabs>
-          <w:tab w:val="right" w:leader="dot" w:pos="8780"/>
-        </w:tabs>
-        <w:ind w:left="720"/>
-      </w:pPr>
-      <w:r>
-        <w:tab/>
-      </w:r>
-    </w:p>
-    <w:p>
-      <w:pPr>
-        <w:pStyle w:val="ListParagraph"/>
-        <w:tabs>
-          <w:tab w:val="right" w:leader="dot" w:pos="8780"/>
-        </w:tabs>
-        <w:ind w:left="720"/>
-      </w:pPr>
-    </w:p>
-    <w:p>
-      <w:pPr>
-        <w:pStyle w:val="Heading1"/>
-      </w:pPr>
-      <w:bookmarkStart w:id="28" w:name="_Toc25660405"/>
-      <w:r>
         <w:t>Đóng dự án</w:t>
       </w:r>
       <w:bookmarkEnd w:id="28"/>
@@ -7994,7 +7814,7 @@
         <w:color w:val="C00000"/>
         <w:lang w:eastAsia="ar-SA" w:bidi="ar-SA"/>
       </w:rPr>
-      <w:t>11</w:t>
+      <w:t>10</w:t>
     </w:r>
     <w:r>
       <w:rPr>
@@ -11130,95 +10950,6 @@
     </w:lvl>
   </w:abstractNum>
   <w:abstractNum w:abstractNumId="35">
-    <w:nsid w:val="699C41D7"/>
-    <w:multiLevelType w:val="hybridMultilevel"/>
-    <w:tmpl w:val="C420B0DC"/>
-    <w:lvl w:ilvl="0" w:tplc="0409000F">
-      <w:start w:val="1"/>
-      <w:numFmt w:val="decimal"/>
-      <w:lvlText w:val="%1."/>
-      <w:lvlJc w:val="left"/>
-      <w:pPr>
-        <w:ind w:left="720" w:hanging="360"/>
-      </w:pPr>
-      <w:rPr>
-        <w:rFonts w:hint="default"/>
-      </w:rPr>
-    </w:lvl>
-    <w:lvl w:ilvl="1" w:tplc="04090019" w:tentative="1">
-      <w:start w:val="1"/>
-      <w:numFmt w:val="lowerLetter"/>
-      <w:lvlText w:val="%2."/>
-      <w:lvlJc w:val="left"/>
-      <w:pPr>
-        <w:ind w:left="1440" w:hanging="360"/>
-      </w:pPr>
-    </w:lvl>
-    <w:lvl w:ilvl="2" w:tplc="0409001B" w:tentative="1">
-      <w:start w:val="1"/>
-      <w:numFmt w:val="lowerRoman"/>
-      <w:lvlText w:val="%3."/>
-      <w:lvlJc w:val="right"/>
-      <w:pPr>
-        <w:ind w:left="2160" w:hanging="180"/>
-      </w:pPr>
-    </w:lvl>
-    <w:lvl w:ilvl="3" w:tplc="0409000F" w:tentative="1">
-      <w:start w:val="1"/>
-      <w:numFmt w:val="decimal"/>
-      <w:lvlText w:val="%4."/>
-      <w:lvlJc w:val="left"/>
-      <w:pPr>
-        <w:ind w:left="2880" w:hanging="360"/>
-      </w:pPr>
-    </w:lvl>
-    <w:lvl w:ilvl="4" w:tplc="04090019" w:tentative="1">
-      <w:start w:val="1"/>
-      <w:numFmt w:val="lowerLetter"/>
-      <w:lvlText w:val="%5."/>
-      <w:lvlJc w:val="left"/>
-      <w:pPr>
-        <w:ind w:left="3600" w:hanging="360"/>
-      </w:pPr>
-    </w:lvl>
-    <w:lvl w:ilvl="5" w:tplc="0409001B" w:tentative="1">
-      <w:start w:val="1"/>
-      <w:numFmt w:val="lowerRoman"/>
-      <w:lvlText w:val="%6."/>
-      <w:lvlJc w:val="right"/>
-      <w:pPr>
-        <w:ind w:left="4320" w:hanging="180"/>
-      </w:pPr>
-    </w:lvl>
-    <w:lvl w:ilvl="6" w:tplc="0409000F" w:tentative="1">
-      <w:start w:val="1"/>
-      <w:numFmt w:val="decimal"/>
-      <w:lvlText w:val="%7."/>
-      <w:lvlJc w:val="left"/>
-      <w:pPr>
-        <w:ind w:left="5040" w:hanging="360"/>
-      </w:pPr>
-    </w:lvl>
-    <w:lvl w:ilvl="7" w:tplc="04090019" w:tentative="1">
-      <w:start w:val="1"/>
-      <w:numFmt w:val="lowerLetter"/>
-      <w:lvlText w:val="%8."/>
-      <w:lvlJc w:val="left"/>
-      <w:pPr>
-        <w:ind w:left="5760" w:hanging="360"/>
-      </w:pPr>
-    </w:lvl>
-    <w:lvl w:ilvl="8" w:tplc="0409001B" w:tentative="1">
-      <w:start w:val="1"/>
-      <w:numFmt w:val="lowerRoman"/>
-      <w:lvlText w:val="%9."/>
-      <w:lvlJc w:val="right"/>
-      <w:pPr>
-        <w:ind w:left="6480" w:hanging="180"/>
-      </w:pPr>
-    </w:lvl>
-  </w:abstractNum>
-  <w:abstractNum w:abstractNumId="36">
     <w:nsid w:val="6E6566D4"/>
     <w:multiLevelType w:val="hybridMultilevel"/>
     <w:tmpl w:val="DC94D102"/>
@@ -11307,7 +11038,7 @@
       </w:pPr>
     </w:lvl>
   </w:abstractNum>
-  <w:abstractNum w:abstractNumId="37">
+  <w:abstractNum w:abstractNumId="36">
     <w:nsid w:val="7745669D"/>
     <w:multiLevelType w:val="hybridMultilevel"/>
     <w:tmpl w:val="7C84415A"/>
@@ -11396,7 +11127,7 @@
       </w:pPr>
     </w:lvl>
   </w:abstractNum>
-  <w:abstractNum w:abstractNumId="38">
+  <w:abstractNum w:abstractNumId="37">
     <w:nsid w:val="79405515"/>
     <w:multiLevelType w:val="hybridMultilevel"/>
     <w:tmpl w:val="B588D586"/>
@@ -11512,7 +11243,7 @@
       </w:pPr>
     </w:lvl>
   </w:abstractNum>
-  <w:abstractNum w:abstractNumId="39">
+  <w:abstractNum w:abstractNumId="38">
     <w:nsid w:val="795348F1"/>
     <w:multiLevelType w:val="multilevel"/>
     <w:tmpl w:val="00000011"/>
@@ -11683,10 +11414,10 @@
     <w:abstractNumId w:val="22"/>
   </w:num>
   <w:num w:numId="20">
-    <w:abstractNumId w:val="39"/>
+    <w:abstractNumId w:val="38"/>
   </w:num>
   <w:num w:numId="21">
-    <w:abstractNumId w:val="38"/>
+    <w:abstractNumId w:val="37"/>
   </w:num>
   <w:num w:numId="22">
     <w:abstractNumId w:val="21"/>
@@ -11734,16 +11465,13 @@
     <w:abstractNumId w:val="31"/>
   </w:num>
   <w:num w:numId="37">
-    <w:abstractNumId w:val="36"/>
+    <w:abstractNumId w:val="35"/>
   </w:num>
   <w:num w:numId="38">
     <w:abstractNumId w:val="25"/>
   </w:num>
   <w:num w:numId="39">
-    <w:abstractNumId w:val="37"/>
-  </w:num>
-  <w:num w:numId="40">
-    <w:abstractNumId w:val="35"/>
+    <w:abstractNumId w:val="36"/>
   </w:num>
 </w:numbering>
 </file>
@@ -13592,7 +13320,7 @@
 </file>
 
 <file path=customXml/itemProps1.xml><?xml version="1.0" encoding="utf-8"?>
-<ds:datastoreItem xmlns:ds="http://schemas.openxmlformats.org/officeDocument/2006/customXml" ds:itemID="{DBDC83C7-50EC-B74C-A12E-71DDA889C4D2}">
+<ds:datastoreItem xmlns:ds="http://schemas.openxmlformats.org/officeDocument/2006/customXml" ds:itemID="{A9E56564-04DE-3F4E-9568-A57C2090B3B4}">
   <ds:schemaRefs>
     <ds:schemaRef ds:uri="http://schemas.openxmlformats.org/officeDocument/2006/bibliography"/>
   </ds:schemaRefs>

</xml_diff>

<commit_message>
chỉnh sửa tài liệu
</commit_message>
<xml_diff>
--- a/docs/MyProjectMgnt.docx
+++ b/docs/MyProjectMgnt.docx
@@ -1,6 +1,6 @@
 
 <file path=word/document.xml><?xml version="1.0" encoding="utf-8"?>
-<w:document xmlns:wpc="http://schemas.microsoft.com/office/word/2010/wordprocessingCanvas" xmlns:mc="http://schemas.openxmlformats.org/markup-compatibility/2006" xmlns:o="urn:schemas-microsoft-com:office:office" xmlns:r="http://schemas.openxmlformats.org/officeDocument/2006/relationships" xmlns:m="http://schemas.openxmlformats.org/officeDocument/2006/math" xmlns:v="urn:schemas-microsoft-com:vml" xmlns:wp14="http://schemas.microsoft.com/office/word/2010/wordprocessingDrawing" xmlns:wp="http://schemas.openxmlformats.org/drawingml/2006/wordprocessingDrawing" xmlns:w10="urn:schemas-microsoft-com:office:word" xmlns:w="http://schemas.openxmlformats.org/wordprocessingml/2006/main" xmlns:w14="http://schemas.microsoft.com/office/word/2010/wordml" xmlns:w15="http://schemas.microsoft.com/office/word/2012/wordml" xmlns:wpg="http://schemas.microsoft.com/office/word/2010/wordprocessingGroup" xmlns:wpi="http://schemas.microsoft.com/office/word/2010/wordprocessingInk" xmlns:wne="http://schemas.microsoft.com/office/word/2006/wordml" xmlns:wps="http://schemas.microsoft.com/office/word/2010/wordprocessingShape" mc:Ignorable="w14 w15 wp14">
+<w:document xmlns:wpc="http://schemas.microsoft.com/office/word/2010/wordprocessingCanvas" xmlns:mo="http://schemas.microsoft.com/office/mac/office/2008/main" xmlns:mc="http://schemas.openxmlformats.org/markup-compatibility/2006" xmlns:mv="urn:schemas-microsoft-com:mac:vml" xmlns:o="urn:schemas-microsoft-com:office:office" xmlns:r="http://schemas.openxmlformats.org/officeDocument/2006/relationships" xmlns:m="http://schemas.openxmlformats.org/officeDocument/2006/math" xmlns:v="urn:schemas-microsoft-com:vml" xmlns:wp14="http://schemas.microsoft.com/office/word/2010/wordprocessingDrawing" xmlns:wp="http://schemas.openxmlformats.org/drawingml/2006/wordprocessingDrawing" xmlns:w10="urn:schemas-microsoft-com:office:word" xmlns:w="http://schemas.openxmlformats.org/wordprocessingml/2006/main" xmlns:w14="http://schemas.microsoft.com/office/word/2010/wordml" xmlns:w15="http://schemas.microsoft.com/office/word/2012/wordml" xmlns:wpg="http://schemas.microsoft.com/office/word/2010/wordprocessingGroup" xmlns:wpi="http://schemas.microsoft.com/office/word/2010/wordprocessingInk" xmlns:wne="http://schemas.microsoft.com/office/word/2006/wordml" xmlns:wps="http://schemas.microsoft.com/office/word/2010/wordprocessingShape" mc:Ignorable="w14 w15 wp14">
   <w:body>
     <w:p>
       <w:pPr>
@@ -21,10 +21,10 @@
           <w:color w:val="2A62A6"/>
           <w:sz w:val="32"/>
           <w:szCs w:val="32"/>
-          <w:lang w:eastAsia="en-US" w:bidi="ar-SA"/>
+          <w:lang w:eastAsia="zh-CN" w:bidi="ar-SA"/>
         </w:rPr>
         <w:drawing>
-          <wp:inline distT="0" distB="0" distL="0" distR="0" wp14:anchorId="133E5060" wp14:editId="589E3D21">
+          <wp:inline distT="0" distB="0" distL="0" distR="0" wp14:anchorId="7E500AA0" wp14:editId="5FB486F9">
             <wp:extent cx="2324100" cy="2119310"/>
             <wp:effectExtent l="0" t="0" r="0" b="0"/>
             <wp:docPr id="9" name="Picture 9"/>
@@ -2734,10 +2734,10 @@
       <w:r>
         <w:rPr>
           <w:noProof/>
-          <w:lang w:eastAsia="en-US" w:bidi="ar-SA"/>
+          <w:lang w:eastAsia="zh-CN" w:bidi="ar-SA"/>
         </w:rPr>
         <w:drawing>
-          <wp:inline distT="0" distB="5715" distL="0" distR="0">
+          <wp:inline distT="0" distB="5715" distL="0" distR="0" wp14:anchorId="2BAAD932" wp14:editId="545B2BBA">
             <wp:extent cx="2880995" cy="908685"/>
             <wp:effectExtent l="0" t="0" r="0" b="0"/>
             <wp:docPr id="3" name="Picture 1"/>
@@ -2910,10 +2910,10 @@
       <w:r>
         <w:rPr>
           <w:noProof/>
-          <w:lang w:eastAsia="en-US" w:bidi="ar-SA"/>
+          <w:lang w:eastAsia="zh-CN" w:bidi="ar-SA"/>
         </w:rPr>
         <w:drawing>
-          <wp:inline distT="0" distB="5080" distL="0" distR="1270">
+          <wp:inline distT="0" distB="5080" distL="0" distR="1270" wp14:anchorId="48A9733C" wp14:editId="27B69785">
             <wp:extent cx="760730" cy="490855"/>
             <wp:effectExtent l="0" t="0" r="0" b="0"/>
             <wp:docPr id="4" name="Picture 2"/>
@@ -3138,10 +3138,10 @@
       <w:r>
         <w:rPr>
           <w:noProof/>
-          <w:lang w:eastAsia="en-US" w:bidi="ar-SA"/>
+          <w:lang w:eastAsia="zh-CN" w:bidi="ar-SA"/>
         </w:rPr>
         <w:drawing>
-          <wp:inline distT="0" distB="0" distL="0" distR="0">
+          <wp:inline distT="0" distB="0" distL="0" distR="0" wp14:anchorId="22DF912D" wp14:editId="75D1263D">
             <wp:extent cx="2790825" cy="1711325"/>
             <wp:effectExtent l="0" t="0" r="0" b="0"/>
             <wp:docPr id="5" name="Picture 4" descr="Image result for kanban"/>
@@ -3240,12 +3240,12 @@
       <w:r>
         <w:rPr>
           <w:noProof/>
-          <w:lang w:eastAsia="en-US" w:bidi="ar-SA"/>
+          <w:lang w:eastAsia="zh-CN" w:bidi="ar-SA"/>
         </w:rPr>
         <mc:AlternateContent>
           <mc:Choice Requires="wpg">
             <w:drawing>
-              <wp:inline distT="0" distB="0" distL="114300" distR="114300">
+              <wp:inline distT="0" distB="0" distL="114300" distR="114300" wp14:anchorId="73B4E985" wp14:editId="7E6F7ACA">
                 <wp:extent cx="2672080" cy="1169670"/>
                 <wp:effectExtent l="0" t="0" r="0" b="0"/>
                 <wp:docPr id="6" name="Canvas 5"/>
@@ -5009,14 +5009,12 @@
         <w:rPr>
           <w:i/>
           <w:iCs/>
-          <w:lang w:val="fr-FR"/>
         </w:rPr>
       </w:pPr>
       <w:r>
         <w:rPr>
           <w:i/>
           <w:iCs/>
-          <w:lang w:val="fr-FR"/>
         </w:rPr>
         <w:t>Giám đốc: Phạm Trọng Tài.</w:t>
       </w:r>
@@ -5275,7 +5273,51 @@
     </w:p>
     <w:p>
       <w:r>
-        <w:t>Không có.</w:t>
+        <w:rPr>
+          <w:noProof/>
+          <w:lang w:eastAsia="zh-CN" w:bidi="ar-SA"/>
+        </w:rPr>
+        <w:t xml:space="preserve"> </w:t>
+      </w:r>
+      <w:r>
+        <w:rPr>
+          <w:noProof/>
+          <w:lang w:eastAsia="zh-CN" w:bidi="ar-SA"/>
+        </w:rPr>
+        <w:drawing>
+          <wp:inline distT="0" distB="0" distL="0" distR="0" wp14:anchorId="15C691BE" wp14:editId="7DD1F153">
+            <wp:extent cx="4448175" cy="4619625"/>
+            <wp:effectExtent l="0" t="0" r="0" b="3175"/>
+            <wp:docPr id="8" name="image1.png"/>
+            <wp:cNvGraphicFramePr/>
+            <a:graphic xmlns:a="http://schemas.openxmlformats.org/drawingml/2006/main">
+              <a:graphicData uri="http://schemas.openxmlformats.org/drawingml/2006/picture">
+                <pic:pic xmlns:pic="http://schemas.openxmlformats.org/drawingml/2006/picture">
+                  <pic:nvPicPr>
+                    <pic:cNvPr id="2" name="image1.png"/>
+                    <pic:cNvPicPr preferRelativeResize="0"/>
+                  </pic:nvPicPr>
+                  <pic:blipFill>
+                    <a:blip r:embed="rId19" cstate="print"/>
+                    <a:stretch>
+                      <a:fillRect/>
+                    </a:stretch>
+                  </pic:blipFill>
+                  <pic:spPr>
+                    <a:xfrm>
+                      <a:off x="0" y="0"/>
+                      <a:ext cx="4448175" cy="4619625"/>
+                    </a:xfrm>
+                    <a:prstGeom prst="rect">
+                      <a:avLst/>
+                    </a:prstGeom>
+                    <a:noFill/>
+                  </pic:spPr>
+                </pic:pic>
+              </a:graphicData>
+            </a:graphic>
+          </wp:inline>
+        </w:drawing>
       </w:r>
     </w:p>
     <w:p>
@@ -5369,6 +5411,7 @@
           <w:i/>
           <w:iCs/>
         </w:rPr>
+        <w:lastRenderedPageBreak/>
         <w:t>Mỗi tuần họp tổng 1 lần vào sáng thứ 2 để báo cáo tiến độ.</w:t>
       </w:r>
     </w:p>
@@ -5565,6 +5608,15 @@
         </w:rPr>
         <w:t>Món ăn cá nhân hoá</w:t>
       </w:r>
+      <w:r>
+        <w:rPr>
+          <w:i/>
+          <w:iCs/>
+        </w:rPr>
+        <w:t>.</w:t>
+      </w:r>
+      <w:bookmarkStart w:id="15" w:name="_GoBack"/>
+      <w:bookmarkEnd w:id="15"/>
     </w:p>
     <w:p>
       <w:pPr>
@@ -5585,6 +5637,13 @@
         </w:rPr>
         <w:t>Danh mục nổi bật</w:t>
       </w:r>
+      <w:r>
+        <w:rPr>
+          <w:i/>
+          <w:iCs/>
+        </w:rPr>
+        <w:t>.</w:t>
+      </w:r>
     </w:p>
     <w:p>
       <w:pPr>
@@ -5605,6 +5664,13 @@
         </w:rPr>
         <w:t>Chi tiết món ăn</w:t>
       </w:r>
+      <w:r>
+        <w:rPr>
+          <w:i/>
+          <w:iCs/>
+        </w:rPr>
+        <w:t>.</w:t>
+      </w:r>
     </w:p>
     <w:p>
       <w:pPr>
@@ -5623,8 +5689,14 @@
           <w:i/>
           <w:iCs/>
         </w:rPr>
-        <w:lastRenderedPageBreak/>
         <w:t>Tài khoản</w:t>
+      </w:r>
+      <w:r>
+        <w:rPr>
+          <w:i/>
+          <w:iCs/>
+        </w:rPr>
+        <w:t>.</w:t>
       </w:r>
     </w:p>
     <w:p>
@@ -5646,6 +5718,13 @@
         </w:rPr>
         <w:t>Tìm kiếm</w:t>
       </w:r>
+      <w:r>
+        <w:rPr>
+          <w:i/>
+          <w:iCs/>
+        </w:rPr>
+        <w:t>.</w:t>
+      </w:r>
     </w:p>
     <w:p>
       <w:pPr>
@@ -5655,42 +5734,13 @@
           <w:numId w:val="2"/>
         </w:numPr>
       </w:pPr>
-      <w:bookmarkStart w:id="15" w:name="_Toc25660393"/>
+      <w:bookmarkStart w:id="16" w:name="_Toc25660393"/>
       <w:r>
         <w:t>Work Breakdown Structure</w:t>
       </w:r>
-      <w:bookmarkEnd w:id="15"/>
-    </w:p>
-    <w:p>
-      <w:pPr>
-        <w:rPr>
-          <w:i/>
-          <w:iCs/>
-        </w:rPr>
-      </w:pPr>
-      <w:r>
-        <w:rPr>
-          <w:i/>
-          <w:iCs/>
-        </w:rPr>
-        <w:t>Vẽ WBS cho khoảng 5 tính năng nói trên</w:t>
-      </w:r>
-    </w:p>
-    <w:p>
-      <w:pPr>
-        <w:rPr>
-          <w:i/>
-          <w:iCs/>
-        </w:rPr>
-      </w:pPr>
-      <w:r>
-        <w:rPr>
-          <w:i/>
-          <w:iCs/>
-        </w:rPr>
-        <w:t>Phải quan tâm tới deadline mà khách hàng yêu cầu, và chỉ nên sử dụng tầm 90% thời gian. 10% còn lại là buffer.</w:t>
-      </w:r>
-    </w:p>
+      <w:bookmarkEnd w:id="16"/>
+    </w:p>
+    <w:p/>
     <w:p>
       <w:pPr>
         <w:pStyle w:val="Heading2"/>
@@ -5699,11 +5749,11 @@
           <w:numId w:val="2"/>
         </w:numPr>
       </w:pPr>
-      <w:bookmarkStart w:id="16" w:name="_Toc25660394"/>
+      <w:bookmarkStart w:id="17" w:name="_Toc25660394"/>
       <w:r>
         <w:t>Ước lượng thời gian</w:t>
       </w:r>
-      <w:bookmarkEnd w:id="16"/>
+      <w:bookmarkEnd w:id="17"/>
     </w:p>
     <w:p>
       <w:pPr>
@@ -5728,11 +5778,11 @@
           <w:numId w:val="2"/>
         </w:numPr>
       </w:pPr>
-      <w:bookmarkStart w:id="17" w:name="_Toc25660395"/>
+      <w:bookmarkStart w:id="18" w:name="_Toc25660395"/>
       <w:r>
         <w:t>Ước lượng rủi ro</w:t>
       </w:r>
-      <w:bookmarkEnd w:id="17"/>
+      <w:bookmarkEnd w:id="18"/>
     </w:p>
     <w:p/>
     <w:p>
@@ -5743,11 +5793,11 @@
           <w:numId w:val="2"/>
         </w:numPr>
       </w:pPr>
-      <w:bookmarkStart w:id="18" w:name="_Toc25660396"/>
+      <w:bookmarkStart w:id="19" w:name="_Toc25660396"/>
       <w:r>
         <w:t>Ước lượng giá thành</w:t>
       </w:r>
-      <w:bookmarkEnd w:id="18"/>
+      <w:bookmarkEnd w:id="19"/>
     </w:p>
     <w:p>
       <w:pPr>
@@ -5842,8 +5892,6 @@
         </w:rPr>
         <w:t xml:space="preserve"> : 2</w:t>
       </w:r>
-      <w:bookmarkStart w:id="19" w:name="_GoBack"/>
-      <w:bookmarkEnd w:id="19"/>
       <w:r>
         <w:rPr>
           <w:i/>
@@ -5861,6 +5909,7 @@
       </w:pPr>
       <w:bookmarkStart w:id="20" w:name="_Toc25660397"/>
       <w:r>
+        <w:lastRenderedPageBreak/>
         <w:t>Ước lượng chất lượng</w:t>
       </w:r>
       <w:bookmarkEnd w:id="20"/>
@@ -6008,10 +6057,7 @@
         </w:rPr>
       </w:pPr>
       <w:r>
-        <w:t xml:space="preserve">Tiêu chuẩn của </w:t>
-      </w:r>
-      <w:r>
-        <w:t>IOS và Android</w:t>
+        <w:t>Tiêu chuẩn của IOS và Android</w:t>
       </w:r>
     </w:p>
     <w:p>
@@ -6063,7 +6109,6 @@
         <w:rPr>
           <w:lang w:eastAsia="en-US" w:bidi="ar-SA"/>
         </w:rPr>
-        <w:lastRenderedPageBreak/>
         <w:t>Mạng</w:t>
       </w:r>
       <w:bookmarkEnd w:id="25"/>
@@ -6194,6 +6239,7 @@
         <w:ind w:left="720"/>
       </w:pPr>
       <w:r>
+        <w:lastRenderedPageBreak/>
         <w:tab/>
       </w:r>
     </w:p>
@@ -6326,7 +6372,6 @@
       </w:pPr>
       <w:bookmarkStart w:id="30" w:name="_Toc25660407"/>
       <w:r>
-        <w:lastRenderedPageBreak/>
         <w:t>Quản lý công việc</w:t>
       </w:r>
       <w:bookmarkEnd w:id="30"/>
@@ -6406,8 +6451,8 @@
     <w:p/>
     <w:p/>
     <w:sectPr>
-      <w:headerReference w:type="default" r:id="rId19"/>
-      <w:footerReference w:type="default" r:id="rId20"/>
+      <w:headerReference w:type="default" r:id="rId20"/>
+      <w:footerReference w:type="default" r:id="rId21"/>
       <w:pgSz w:w="11906" w:h="16838"/>
       <w:pgMar w:top="1138" w:right="1138" w:bottom="1138" w:left="1987" w:header="720" w:footer="720" w:gutter="0"/>
       <w:cols w:space="720"/>
@@ -6419,7 +6464,7 @@
 </file>
 
 <file path=word/endnotes.xml><?xml version="1.0" encoding="utf-8"?>
-<w:endnotes xmlns:wpc="http://schemas.microsoft.com/office/word/2010/wordprocessingCanvas" xmlns:mc="http://schemas.openxmlformats.org/markup-compatibility/2006" xmlns:o="urn:schemas-microsoft-com:office:office" xmlns:r="http://schemas.openxmlformats.org/officeDocument/2006/relationships" xmlns:m="http://schemas.openxmlformats.org/officeDocument/2006/math" xmlns:v="urn:schemas-microsoft-com:vml" xmlns:wp14="http://schemas.microsoft.com/office/word/2010/wordprocessingDrawing" xmlns:wp="http://schemas.openxmlformats.org/drawingml/2006/wordprocessingDrawing" xmlns:w10="urn:schemas-microsoft-com:office:word" xmlns:w="http://schemas.openxmlformats.org/wordprocessingml/2006/main" xmlns:w14="http://schemas.microsoft.com/office/word/2010/wordml" xmlns:w15="http://schemas.microsoft.com/office/word/2012/wordml" xmlns:wpg="http://schemas.microsoft.com/office/word/2010/wordprocessingGroup" xmlns:wpi="http://schemas.microsoft.com/office/word/2010/wordprocessingInk" xmlns:wne="http://schemas.microsoft.com/office/word/2006/wordml" xmlns:wps="http://schemas.microsoft.com/office/word/2010/wordprocessingShape" mc:Ignorable="w14 w15 wp14">
+<w:endnotes xmlns:wpc="http://schemas.microsoft.com/office/word/2010/wordprocessingCanvas" xmlns:mo="http://schemas.microsoft.com/office/mac/office/2008/main" xmlns:mc="http://schemas.openxmlformats.org/markup-compatibility/2006" xmlns:mv="urn:schemas-microsoft-com:mac:vml" xmlns:o="urn:schemas-microsoft-com:office:office" xmlns:r="http://schemas.openxmlformats.org/officeDocument/2006/relationships" xmlns:m="http://schemas.openxmlformats.org/officeDocument/2006/math" xmlns:v="urn:schemas-microsoft-com:vml" xmlns:wp14="http://schemas.microsoft.com/office/word/2010/wordprocessingDrawing" xmlns:wp="http://schemas.openxmlformats.org/drawingml/2006/wordprocessingDrawing" xmlns:w10="urn:schemas-microsoft-com:office:word" xmlns:w="http://schemas.openxmlformats.org/wordprocessingml/2006/main" xmlns:w14="http://schemas.microsoft.com/office/word/2010/wordml" xmlns:w15="http://schemas.microsoft.com/office/word/2012/wordml" xmlns:wpg="http://schemas.microsoft.com/office/word/2010/wordprocessingGroup" xmlns:wpi="http://schemas.microsoft.com/office/word/2010/wordprocessingInk" xmlns:wne="http://schemas.microsoft.com/office/word/2006/wordml" xmlns:wps="http://schemas.microsoft.com/office/word/2010/wordprocessingShape" mc:Ignorable="w14 w15 wp14">
   <w:endnote w:type="separator" w:id="-1">
     <w:p>
       <w:pPr>
@@ -6444,7 +6489,7 @@
 </file>
 
 <file path=word/footer1.xml><?xml version="1.0" encoding="utf-8"?>
-<w:ftr xmlns:wpc="http://schemas.microsoft.com/office/word/2010/wordprocessingCanvas" xmlns:mc="http://schemas.openxmlformats.org/markup-compatibility/2006" xmlns:o="urn:schemas-microsoft-com:office:office" xmlns:r="http://schemas.openxmlformats.org/officeDocument/2006/relationships" xmlns:m="http://schemas.openxmlformats.org/officeDocument/2006/math" xmlns:v="urn:schemas-microsoft-com:vml" xmlns:wp14="http://schemas.microsoft.com/office/word/2010/wordprocessingDrawing" xmlns:wp="http://schemas.openxmlformats.org/drawingml/2006/wordprocessingDrawing" xmlns:w10="urn:schemas-microsoft-com:office:word" xmlns:w="http://schemas.openxmlformats.org/wordprocessingml/2006/main" xmlns:w14="http://schemas.microsoft.com/office/word/2010/wordml" xmlns:w15="http://schemas.microsoft.com/office/word/2012/wordml" xmlns:wpg="http://schemas.microsoft.com/office/word/2010/wordprocessingGroup" xmlns:wpi="http://schemas.microsoft.com/office/word/2010/wordprocessingInk" xmlns:wne="http://schemas.microsoft.com/office/word/2006/wordml" xmlns:wps="http://schemas.microsoft.com/office/word/2010/wordprocessingShape" mc:Ignorable="w14 w15 wp14">
+<w:ftr xmlns:wpc="http://schemas.microsoft.com/office/word/2010/wordprocessingCanvas" xmlns:mo="http://schemas.microsoft.com/office/mac/office/2008/main" xmlns:mc="http://schemas.openxmlformats.org/markup-compatibility/2006" xmlns:mv="urn:schemas-microsoft-com:mac:vml" xmlns:o="urn:schemas-microsoft-com:office:office" xmlns:r="http://schemas.openxmlformats.org/officeDocument/2006/relationships" xmlns:m="http://schemas.openxmlformats.org/officeDocument/2006/math" xmlns:v="urn:schemas-microsoft-com:vml" xmlns:wp14="http://schemas.microsoft.com/office/word/2010/wordprocessingDrawing" xmlns:wp="http://schemas.openxmlformats.org/drawingml/2006/wordprocessingDrawing" xmlns:w10="urn:schemas-microsoft-com:office:word" xmlns:w="http://schemas.openxmlformats.org/wordprocessingml/2006/main" xmlns:w14="http://schemas.microsoft.com/office/word/2010/wordml" xmlns:w15="http://schemas.microsoft.com/office/word/2012/wordml" xmlns:wpg="http://schemas.microsoft.com/office/word/2010/wordprocessingGroup" xmlns:wpi="http://schemas.microsoft.com/office/word/2010/wordprocessingInk" xmlns:wne="http://schemas.microsoft.com/office/word/2006/wordml" xmlns:wps="http://schemas.microsoft.com/office/word/2010/wordprocessingShape" mc:Ignorable="w14 w15 wp14">
   <w:p>
     <w:pPr>
       <w:pStyle w:val="Footer"/>
@@ -6500,8 +6545,10 @@
       <w:rPr>
         <w:i/>
         <w:noProof/>
+        <w:color w:val="951B13"/>
+        <w:lang w:eastAsia="ar-SA" w:bidi="ar-SA"/>
       </w:rPr>
-      <w:t>viii</w:t>
+      <w:t>vii</w:t>
     </w:r>
     <w:r>
       <w:rPr>
@@ -6514,7 +6561,7 @@
 </file>
 
 <file path=word/footer2.xml><?xml version="1.0" encoding="utf-8"?>
-<w:ftr xmlns:wpc="http://schemas.microsoft.com/office/word/2010/wordprocessingCanvas" xmlns:mc="http://schemas.openxmlformats.org/markup-compatibility/2006" xmlns:o="urn:schemas-microsoft-com:office:office" xmlns:r="http://schemas.openxmlformats.org/officeDocument/2006/relationships" xmlns:m="http://schemas.openxmlformats.org/officeDocument/2006/math" xmlns:v="urn:schemas-microsoft-com:vml" xmlns:wp14="http://schemas.microsoft.com/office/word/2010/wordprocessingDrawing" xmlns:wp="http://schemas.openxmlformats.org/drawingml/2006/wordprocessingDrawing" xmlns:w10="urn:schemas-microsoft-com:office:word" xmlns:w="http://schemas.openxmlformats.org/wordprocessingml/2006/main" xmlns:w14="http://schemas.microsoft.com/office/word/2010/wordml" xmlns:w15="http://schemas.microsoft.com/office/word/2012/wordml" xmlns:wpg="http://schemas.microsoft.com/office/word/2010/wordprocessingGroup" xmlns:wpi="http://schemas.microsoft.com/office/word/2010/wordprocessingInk" xmlns:wne="http://schemas.microsoft.com/office/word/2006/wordml" xmlns:wps="http://schemas.microsoft.com/office/word/2010/wordprocessingShape" mc:Ignorable="w14 w15 wp14">
+<w:ftr xmlns:wpc="http://schemas.microsoft.com/office/word/2010/wordprocessingCanvas" xmlns:mo="http://schemas.microsoft.com/office/mac/office/2008/main" xmlns:mc="http://schemas.openxmlformats.org/markup-compatibility/2006" xmlns:mv="urn:schemas-microsoft-com:mac:vml" xmlns:o="urn:schemas-microsoft-com:office:office" xmlns:r="http://schemas.openxmlformats.org/officeDocument/2006/relationships" xmlns:m="http://schemas.openxmlformats.org/officeDocument/2006/math" xmlns:v="urn:schemas-microsoft-com:vml" xmlns:wp14="http://schemas.microsoft.com/office/word/2010/wordprocessingDrawing" xmlns:wp="http://schemas.openxmlformats.org/drawingml/2006/wordprocessingDrawing" xmlns:w10="urn:schemas-microsoft-com:office:word" xmlns:w="http://schemas.openxmlformats.org/wordprocessingml/2006/main" xmlns:w14="http://schemas.microsoft.com/office/word/2010/wordml" xmlns:w15="http://schemas.microsoft.com/office/word/2012/wordml" xmlns:wpg="http://schemas.microsoft.com/office/word/2010/wordprocessingGroup" xmlns:wpi="http://schemas.microsoft.com/office/word/2010/wordprocessingInk" xmlns:wne="http://schemas.microsoft.com/office/word/2006/wordml" xmlns:wps="http://schemas.microsoft.com/office/word/2010/wordprocessingShape" mc:Ignorable="w14 w15 wp14">
   <w:p>
     <w:pPr>
       <w:pStyle w:val="Footer"/>
@@ -6627,7 +6674,7 @@
 </file>
 
 <file path=word/footer3.xml><?xml version="1.0" encoding="utf-8"?>
-<w:ftr xmlns:wpc="http://schemas.microsoft.com/office/word/2010/wordprocessingCanvas" xmlns:mc="http://schemas.openxmlformats.org/markup-compatibility/2006" xmlns:o="urn:schemas-microsoft-com:office:office" xmlns:r="http://schemas.openxmlformats.org/officeDocument/2006/relationships" xmlns:m="http://schemas.openxmlformats.org/officeDocument/2006/math" xmlns:v="urn:schemas-microsoft-com:vml" xmlns:wp14="http://schemas.microsoft.com/office/word/2010/wordprocessingDrawing" xmlns:wp="http://schemas.openxmlformats.org/drawingml/2006/wordprocessingDrawing" xmlns:w10="urn:schemas-microsoft-com:office:word" xmlns:w="http://schemas.openxmlformats.org/wordprocessingml/2006/main" xmlns:w14="http://schemas.microsoft.com/office/word/2010/wordml" xmlns:w15="http://schemas.microsoft.com/office/word/2012/wordml" xmlns:wpg="http://schemas.microsoft.com/office/word/2010/wordprocessingGroup" xmlns:wpi="http://schemas.microsoft.com/office/word/2010/wordprocessingInk" xmlns:wne="http://schemas.microsoft.com/office/word/2006/wordml" xmlns:wps="http://schemas.microsoft.com/office/word/2010/wordprocessingShape" mc:Ignorable="w14 w15 wp14">
+<w:ftr xmlns:wpc="http://schemas.microsoft.com/office/word/2010/wordprocessingCanvas" xmlns:mo="http://schemas.microsoft.com/office/mac/office/2008/main" xmlns:mc="http://schemas.openxmlformats.org/markup-compatibility/2006" xmlns:mv="urn:schemas-microsoft-com:mac:vml" xmlns:o="urn:schemas-microsoft-com:office:office" xmlns:r="http://schemas.openxmlformats.org/officeDocument/2006/relationships" xmlns:m="http://schemas.openxmlformats.org/officeDocument/2006/math" xmlns:v="urn:schemas-microsoft-com:vml" xmlns:wp14="http://schemas.microsoft.com/office/word/2010/wordprocessingDrawing" xmlns:wp="http://schemas.openxmlformats.org/drawingml/2006/wordprocessingDrawing" xmlns:w10="urn:schemas-microsoft-com:office:word" xmlns:w="http://schemas.openxmlformats.org/wordprocessingml/2006/main" xmlns:w14="http://schemas.microsoft.com/office/word/2010/wordml" xmlns:w15="http://schemas.microsoft.com/office/word/2012/wordml" xmlns:wpg="http://schemas.microsoft.com/office/word/2010/wordprocessingGroup" xmlns:wpi="http://schemas.microsoft.com/office/word/2010/wordprocessingInk" xmlns:wne="http://schemas.microsoft.com/office/word/2006/wordml" xmlns:wps="http://schemas.microsoft.com/office/word/2010/wordprocessingShape" mc:Ignorable="w14 w15 wp14">
   <w:p>
     <w:pPr>
       <w:pStyle w:val="Footer"/>
@@ -6683,6 +6730,8 @@
       <w:rPr>
         <w:i/>
         <w:noProof/>
+        <w:color w:val="C00000"/>
+        <w:lang w:eastAsia="ar-SA" w:bidi="ar-SA"/>
       </w:rPr>
       <w:t>11</w:t>
     </w:r>
@@ -6724,8 +6773,10 @@
       <w:rPr>
         <w:i/>
         <w:noProof/>
+        <w:color w:val="C00000"/>
+        <w:lang w:eastAsia="ar-SA" w:bidi="ar-SA"/>
       </w:rPr>
-      <w:t>13</w:t>
+      <w:t>14</w:t>
     </w:r>
     <w:r>
       <w:rPr>
@@ -6738,7 +6789,7 @@
 </file>
 
 <file path=word/footnotes.xml><?xml version="1.0" encoding="utf-8"?>
-<w:footnotes xmlns:wpc="http://schemas.microsoft.com/office/word/2010/wordprocessingCanvas" xmlns:mc="http://schemas.openxmlformats.org/markup-compatibility/2006" xmlns:o="urn:schemas-microsoft-com:office:office" xmlns:r="http://schemas.openxmlformats.org/officeDocument/2006/relationships" xmlns:m="http://schemas.openxmlformats.org/officeDocument/2006/math" xmlns:v="urn:schemas-microsoft-com:vml" xmlns:wp14="http://schemas.microsoft.com/office/word/2010/wordprocessingDrawing" xmlns:wp="http://schemas.openxmlformats.org/drawingml/2006/wordprocessingDrawing" xmlns:w10="urn:schemas-microsoft-com:office:word" xmlns:w="http://schemas.openxmlformats.org/wordprocessingml/2006/main" xmlns:w14="http://schemas.microsoft.com/office/word/2010/wordml" xmlns:w15="http://schemas.microsoft.com/office/word/2012/wordml" xmlns:wpg="http://schemas.microsoft.com/office/word/2010/wordprocessingGroup" xmlns:wpi="http://schemas.microsoft.com/office/word/2010/wordprocessingInk" xmlns:wne="http://schemas.microsoft.com/office/word/2006/wordml" xmlns:wps="http://schemas.microsoft.com/office/word/2010/wordprocessingShape" mc:Ignorable="w14 w15 wp14">
+<w:footnotes xmlns:wpc="http://schemas.microsoft.com/office/word/2010/wordprocessingCanvas" xmlns:mo="http://schemas.microsoft.com/office/mac/office/2008/main" xmlns:mc="http://schemas.openxmlformats.org/markup-compatibility/2006" xmlns:mv="urn:schemas-microsoft-com:mac:vml" xmlns:o="urn:schemas-microsoft-com:office:office" xmlns:r="http://schemas.openxmlformats.org/officeDocument/2006/relationships" xmlns:m="http://schemas.openxmlformats.org/officeDocument/2006/math" xmlns:v="urn:schemas-microsoft-com:vml" xmlns:wp14="http://schemas.microsoft.com/office/word/2010/wordprocessingDrawing" xmlns:wp="http://schemas.openxmlformats.org/drawingml/2006/wordprocessingDrawing" xmlns:w10="urn:schemas-microsoft-com:office:word" xmlns:w="http://schemas.openxmlformats.org/wordprocessingml/2006/main" xmlns:w14="http://schemas.microsoft.com/office/word/2010/wordml" xmlns:w15="http://schemas.microsoft.com/office/word/2012/wordml" xmlns:wpg="http://schemas.microsoft.com/office/word/2010/wordprocessingGroup" xmlns:wpi="http://schemas.microsoft.com/office/word/2010/wordprocessingInk" xmlns:wne="http://schemas.microsoft.com/office/word/2006/wordml" xmlns:wps="http://schemas.microsoft.com/office/word/2010/wordprocessingShape" mc:Ignorable="w14 w15 wp14">
   <w:footnote w:type="separator" w:id="-1">
     <w:p>
       <w:pPr>
@@ -6763,7 +6814,7 @@
 </file>
 
 <file path=word/header1.xml><?xml version="1.0" encoding="utf-8"?>
-<w:hdr xmlns:wpc="http://schemas.microsoft.com/office/word/2010/wordprocessingCanvas" xmlns:mc="http://schemas.openxmlformats.org/markup-compatibility/2006" xmlns:o="urn:schemas-microsoft-com:office:office" xmlns:r="http://schemas.openxmlformats.org/officeDocument/2006/relationships" xmlns:m="http://schemas.openxmlformats.org/officeDocument/2006/math" xmlns:v="urn:schemas-microsoft-com:vml" xmlns:wp14="http://schemas.microsoft.com/office/word/2010/wordprocessingDrawing" xmlns:wp="http://schemas.openxmlformats.org/drawingml/2006/wordprocessingDrawing" xmlns:w10="urn:schemas-microsoft-com:office:word" xmlns:w="http://schemas.openxmlformats.org/wordprocessingml/2006/main" xmlns:w14="http://schemas.microsoft.com/office/word/2010/wordml" xmlns:w15="http://schemas.microsoft.com/office/word/2012/wordml" xmlns:wpg="http://schemas.microsoft.com/office/word/2010/wordprocessingGroup" xmlns:wpi="http://schemas.microsoft.com/office/word/2010/wordprocessingInk" xmlns:wne="http://schemas.microsoft.com/office/word/2006/wordml" xmlns:wps="http://schemas.microsoft.com/office/word/2010/wordprocessingShape" mc:Ignorable="w14 w15 wp14">
+<w:hdr xmlns:wpc="http://schemas.microsoft.com/office/word/2010/wordprocessingCanvas" xmlns:mo="http://schemas.microsoft.com/office/mac/office/2008/main" xmlns:mc="http://schemas.openxmlformats.org/markup-compatibility/2006" xmlns:mv="urn:schemas-microsoft-com:mac:vml" xmlns:o="urn:schemas-microsoft-com:office:office" xmlns:r="http://schemas.openxmlformats.org/officeDocument/2006/relationships" xmlns:m="http://schemas.openxmlformats.org/officeDocument/2006/math" xmlns:v="urn:schemas-microsoft-com:vml" xmlns:wp14="http://schemas.microsoft.com/office/word/2010/wordprocessingDrawing" xmlns:wp="http://schemas.openxmlformats.org/drawingml/2006/wordprocessingDrawing" xmlns:w10="urn:schemas-microsoft-com:office:word" xmlns:w="http://schemas.openxmlformats.org/wordprocessingml/2006/main" xmlns:w14="http://schemas.microsoft.com/office/word/2010/wordml" xmlns:w15="http://schemas.microsoft.com/office/word/2012/wordml" xmlns:wpg="http://schemas.microsoft.com/office/word/2010/wordprocessingGroup" xmlns:wpi="http://schemas.microsoft.com/office/word/2010/wordprocessingInk" xmlns:wne="http://schemas.microsoft.com/office/word/2006/wordml" xmlns:wps="http://schemas.microsoft.com/office/word/2010/wordprocessingShape" mc:Ignorable="w14 w15 wp14">
   <w:p>
     <w:pPr>
       <w:pStyle w:val="Header"/>
@@ -6795,7 +6846,7 @@
 </file>
 
 <file path=word/header2.xml><?xml version="1.0" encoding="utf-8"?>
-<w:hdr xmlns:wpc="http://schemas.microsoft.com/office/word/2010/wordprocessingCanvas" xmlns:mc="http://schemas.openxmlformats.org/markup-compatibility/2006" xmlns:o="urn:schemas-microsoft-com:office:office" xmlns:r="http://schemas.openxmlformats.org/officeDocument/2006/relationships" xmlns:m="http://schemas.openxmlformats.org/officeDocument/2006/math" xmlns:v="urn:schemas-microsoft-com:vml" xmlns:wp14="http://schemas.microsoft.com/office/word/2010/wordprocessingDrawing" xmlns:wp="http://schemas.openxmlformats.org/drawingml/2006/wordprocessingDrawing" xmlns:w10="urn:schemas-microsoft-com:office:word" xmlns:w="http://schemas.openxmlformats.org/wordprocessingml/2006/main" xmlns:w14="http://schemas.microsoft.com/office/word/2010/wordml" xmlns:w15="http://schemas.microsoft.com/office/word/2012/wordml" xmlns:wpg="http://schemas.microsoft.com/office/word/2010/wordprocessingGroup" xmlns:wpi="http://schemas.microsoft.com/office/word/2010/wordprocessingInk" xmlns:wne="http://schemas.microsoft.com/office/word/2006/wordml" xmlns:wps="http://schemas.microsoft.com/office/word/2010/wordprocessingShape" mc:Ignorable="w14 w15 wp14">
+<w:hdr xmlns:wpc="http://schemas.microsoft.com/office/word/2010/wordprocessingCanvas" xmlns:mo="http://schemas.microsoft.com/office/mac/office/2008/main" xmlns:mc="http://schemas.openxmlformats.org/markup-compatibility/2006" xmlns:mv="urn:schemas-microsoft-com:mac:vml" xmlns:o="urn:schemas-microsoft-com:office:office" xmlns:r="http://schemas.openxmlformats.org/officeDocument/2006/relationships" xmlns:m="http://schemas.openxmlformats.org/officeDocument/2006/math" xmlns:v="urn:schemas-microsoft-com:vml" xmlns:wp14="http://schemas.microsoft.com/office/word/2010/wordprocessingDrawing" xmlns:wp="http://schemas.openxmlformats.org/drawingml/2006/wordprocessingDrawing" xmlns:w10="urn:schemas-microsoft-com:office:word" xmlns:w="http://schemas.openxmlformats.org/wordprocessingml/2006/main" xmlns:w14="http://schemas.microsoft.com/office/word/2010/wordml" xmlns:w15="http://schemas.microsoft.com/office/word/2012/wordml" xmlns:wpg="http://schemas.microsoft.com/office/word/2010/wordprocessingGroup" xmlns:wpi="http://schemas.microsoft.com/office/word/2010/wordprocessingInk" xmlns:wne="http://schemas.microsoft.com/office/word/2006/wordml" xmlns:wps="http://schemas.microsoft.com/office/word/2010/wordprocessingShape" mc:Ignorable="w14 w15 wp14">
   <w:p>
     <w:pPr>
       <w:pStyle w:val="Header"/>
@@ -6815,12 +6866,12 @@
     <w:r>
       <w:rPr>
         <w:noProof/>
-        <w:lang w:eastAsia="en-US" w:bidi="ar-SA"/>
+        <w:lang w:eastAsia="zh-CN" w:bidi="ar-SA"/>
       </w:rPr>
       <mc:AlternateContent>
         <mc:Choice Requires="wps">
           <w:drawing>
-            <wp:anchor distT="0" distB="0" distL="114300" distR="114300" simplePos="0" relativeHeight="6" behindDoc="1" locked="0" layoutInCell="1" allowOverlap="1" wp14:anchorId="2A850F9D">
+            <wp:anchor distT="0" distB="0" distL="114300" distR="114300" simplePos="0" relativeHeight="6" behindDoc="1" locked="0" layoutInCell="1" allowOverlap="1" wp14:anchorId="5CE6D689" wp14:editId="1EC11FB0">
               <wp:simplePos x="0" y="0"/>
               <wp:positionH relativeFrom="margin">
                 <wp:posOffset>-991235</wp:posOffset>
@@ -6831,7 +6882,7 @@
               <wp:extent cx="907415" cy="389890"/>
               <wp:effectExtent l="0" t="0" r="27305" b="10795"/>
               <wp:wrapNone/>
-              <wp:docPr id="7" name="Text Box 14"/>
+              <wp:docPr id="1" name="Text Box 14"/>
               <wp:cNvGraphicFramePr/>
               <a:graphic xmlns:a="http://schemas.openxmlformats.org/drawingml/2006/main">
                 <a:graphicData uri="http://schemas.microsoft.com/office/word/2010/wordprocessingShape">
@@ -6905,20 +6956,15 @@
         </mc:Choice>
         <mc:Fallback>
           <w:pict>
-            <v:rect id="shape_0" ID="Text Box 14" fillcolor="white" stroked="t" style="position:absolute;margin-left:-78.05pt;margin-top:-10.3pt;width:71.35pt;height:30.6pt;mso-position-horizontal-relative:margin" wp14:anchorId="2A850F9D">
-              <w10:wrap type="square"/>
-              <v:fill o:detectmouseclick="t" type="solid" color2="black"/>
-              <v:stroke color="black" weight="6480" joinstyle="round" endcap="flat"/>
+            <v:rect w14:anchorId="5CE6D689" id="Text Box 14" o:spid="_x0000_s1026" style="position:absolute;left:0;text-align:left;margin-left:-78.05pt;margin-top:-10.25pt;width:71.45pt;height:30.7pt;z-index:-503316474;visibility:visible;mso-wrap-style:square;mso-wrap-distance-left:9pt;mso-wrap-distance-top:0;mso-wrap-distance-right:9pt;mso-wrap-distance-bottom:0;mso-position-horizontal:absolute;mso-position-horizontal-relative:margin;mso-position-vertical:absolute;mso-position-vertical-relative:text;v-text-anchor:top" o:gfxdata="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" fillcolor="white [3201]" strokeweight=".18mm">
+              <v:stroke joinstyle="round"/>
               <v:textbox>
                 <w:txbxContent>
                   <w:p>
                     <w:pPr>
                       <w:pStyle w:val="FrameContents"/>
-                      <w:spacing w:before="0" w:after="120"/>
                       <w:rPr>
                         <w:b/>
-                        <w:b/>
-                        <w:i/>
                         <w:i/>
                         <w:color w:val="C00000"/>
                         <w:sz w:val="16"/>
@@ -6936,6 +6982,7 @@
                   </w:p>
                 </w:txbxContent>
               </v:textbox>
+              <w10:wrap anchorx="margin"/>
             </v:rect>
           </w:pict>
         </mc:Fallback>
@@ -7067,7 +7114,7 @@
 </file>
 
 <file path=word/numbering.xml><?xml version="1.0" encoding="utf-8"?>
-<w:numbering xmlns:wpc="http://schemas.microsoft.com/office/word/2010/wordprocessingCanvas" xmlns:mc="http://schemas.openxmlformats.org/markup-compatibility/2006" xmlns:o="urn:schemas-microsoft-com:office:office" xmlns:r="http://schemas.openxmlformats.org/officeDocument/2006/relationships" xmlns:m="http://schemas.openxmlformats.org/officeDocument/2006/math" xmlns:v="urn:schemas-microsoft-com:vml" xmlns:wp14="http://schemas.microsoft.com/office/word/2010/wordprocessingDrawing" xmlns:wp="http://schemas.openxmlformats.org/drawingml/2006/wordprocessingDrawing" xmlns:w10="urn:schemas-microsoft-com:office:word" xmlns:w="http://schemas.openxmlformats.org/wordprocessingml/2006/main" xmlns:w14="http://schemas.microsoft.com/office/word/2010/wordml" xmlns:w15="http://schemas.microsoft.com/office/word/2012/wordml" xmlns:wpg="http://schemas.microsoft.com/office/word/2010/wordprocessingGroup" xmlns:wpi="http://schemas.microsoft.com/office/word/2010/wordprocessingInk" xmlns:wne="http://schemas.microsoft.com/office/word/2006/wordml" xmlns:wps="http://schemas.microsoft.com/office/word/2010/wordprocessingShape" mc:Ignorable="w14 w15 wp14">
+<w:numbering xmlns:wpc="http://schemas.microsoft.com/office/word/2010/wordprocessingCanvas" xmlns:mo="http://schemas.microsoft.com/office/mac/office/2008/main" xmlns:mc="http://schemas.openxmlformats.org/markup-compatibility/2006" xmlns:mv="urn:schemas-microsoft-com:mac:vml" xmlns:o="urn:schemas-microsoft-com:office:office" xmlns:r="http://schemas.openxmlformats.org/officeDocument/2006/relationships" xmlns:m="http://schemas.openxmlformats.org/officeDocument/2006/math" xmlns:v="urn:schemas-microsoft-com:vml" xmlns:wp14="http://schemas.microsoft.com/office/word/2010/wordprocessingDrawing" xmlns:wp="http://schemas.openxmlformats.org/drawingml/2006/wordprocessingDrawing" xmlns:w10="urn:schemas-microsoft-com:office:word" xmlns:w="http://schemas.openxmlformats.org/wordprocessingml/2006/main" xmlns:w14="http://schemas.microsoft.com/office/word/2010/wordml" xmlns:w15="http://schemas.microsoft.com/office/word/2012/wordml" xmlns:wpg="http://schemas.microsoft.com/office/word/2010/wordprocessingGroup" xmlns:wpi="http://schemas.microsoft.com/office/word/2010/wordprocessingInk" xmlns:wne="http://schemas.microsoft.com/office/word/2006/wordml" xmlns:wps="http://schemas.microsoft.com/office/word/2010/wordprocessingShape" mc:Ignorable="w14 w15 wp14">
   <w:abstractNum w:abstractNumId="0">
     <w:nsid w:val="012B7B5B"/>
     <w:multiLevelType w:val="multilevel"/>
@@ -7937,7 +7984,7 @@
     </w:rPrDefault>
     <w:pPrDefault/>
   </w:docDefaults>
-  <w:latentStyles w:defLockedState="0" w:defUIPriority="0" w:defSemiHidden="0" w:defUnhideWhenUsed="0" w:defQFormat="0" w:count="371">
+  <w:latentStyles w:defLockedState="0" w:defUIPriority="0" w:defSemiHidden="0" w:defUnhideWhenUsed="0" w:defQFormat="0" w:count="382">
     <w:lsdException w:name="Normal" w:qFormat="1"/>
     <w:lsdException w:name="heading 1" w:qFormat="1"/>
     <w:lsdException w:name="heading 2" w:qFormat="1"/>
@@ -8036,7 +8083,6 @@
     <w:lsdException w:name="HTML Sample" w:semiHidden="1" w:unhideWhenUsed="1"/>
     <w:lsdException w:name="HTML Typewriter" w:semiHidden="1" w:unhideWhenUsed="1"/>
     <w:lsdException w:name="HTML Variable" w:semiHidden="1" w:unhideWhenUsed="1"/>
-    <w:lsdException w:name="Normal Table" w:semiHidden="1" w:unhideWhenUsed="1"/>
     <w:lsdException w:name="annotation subject" w:semiHidden="1" w:unhideWhenUsed="1"/>
     <w:lsdException w:name="No List" w:semiHidden="1" w:unhideWhenUsed="1"/>
     <w:lsdException w:name="Outline List 1" w:semiHidden="1" w:unhideWhenUsed="1"/>
@@ -8082,10 +8128,8 @@
     <w:lsdException w:name="Table Subtle 1" w:semiHidden="1" w:unhideWhenUsed="1"/>
     <w:lsdException w:name="Table Subtle 2" w:semiHidden="1" w:unhideWhenUsed="1"/>
     <w:lsdException w:name="Table Web 1" w:semiHidden="1" w:unhideWhenUsed="1"/>
-    <w:lsdException w:name="Table Web 2" w:semiHidden="1" w:unhideWhenUsed="1"/>
     <w:lsdException w:name="Table Web 3" w:semiHidden="1" w:unhideWhenUsed="1"/>
     <w:lsdException w:name="Balloon Text" w:semiHidden="1" w:unhideWhenUsed="1"/>
-    <w:lsdException w:name="Table Theme" w:semiHidden="1" w:unhideWhenUsed="1"/>
     <w:lsdException w:name="Placeholder Text" w:semiHidden="1" w:uiPriority="99"/>
     <w:lsdException w:name="No Spacing" w:uiPriority="1" w:qFormat="1"/>
     <w:lsdException w:name="Light Shading" w:uiPriority="60"/>
@@ -8301,6 +8345,8 @@
     <w:lsdException w:name="List Table 5 Dark Accent 6" w:uiPriority="50"/>
     <w:lsdException w:name="List Table 6 Colorful Accent 6" w:uiPriority="51"/>
     <w:lsdException w:name="List Table 7 Colorful Accent 6" w:uiPriority="52"/>
+    <w:lsdException w:name="Mention" w:semiHidden="1" w:uiPriority="99" w:unhideWhenUsed="1"/>
+    <w:lsdException w:name="Smart Hyperlink" w:semiHidden="1" w:uiPriority="99" w:unhideWhenUsed="1"/>
   </w:latentStyles>
   <w:style w:type="paragraph" w:default="1" w:styleId="Normal">
     <w:name w:val="Normal"/>
@@ -10137,7 +10183,7 @@
 </file>
 
 <file path=customXml/itemProps1.xml><?xml version="1.0" encoding="utf-8"?>
-<ds:datastoreItem xmlns:ds="http://schemas.openxmlformats.org/officeDocument/2006/customXml" ds:itemID="{6AD2D3C6-B7DC-4E98-8AFF-B69DB5862816}">
+<ds:datastoreItem xmlns:ds="http://schemas.openxmlformats.org/officeDocument/2006/customXml" ds:itemID="{2FC1F921-B057-444A-B9A0-939F0890E46D}">
   <ds:schemaRefs>
     <ds:schemaRef ds:uri="http://schemas.openxmlformats.org/officeDocument/2006/bibliography"/>
   </ds:schemaRefs>

</xml_diff>

<commit_message>
Chỉnh sửa work break down
</commit_message>
<xml_diff>
--- a/docs/MyProjectMgnt.docx
+++ b/docs/MyProjectMgnt.docx
@@ -5535,8 +5535,6 @@
         </w:rPr>
         <w:t>.</w:t>
       </w:r>
-      <w:bookmarkStart w:id="15" w:name="_GoBack"/>
-      <w:bookmarkEnd w:id="15"/>
     </w:p>
     <w:p>
       <w:pPr>
@@ -5765,13 +5763,19 @@
           <w:numId w:val="2"/>
         </w:numPr>
       </w:pPr>
-      <w:bookmarkStart w:id="16" w:name="_Toc25660393"/>
+      <w:bookmarkStart w:id="15" w:name="_Toc25660393"/>
       <w:r>
         <w:t>Work Breakdown Structure</w:t>
       </w:r>
+      <w:bookmarkEnd w:id="15"/>
+    </w:p>
+    <w:p>
+      <w:r>
+        <w:t xml:space="preserve"> </w:t>
+      </w:r>
+      <w:bookmarkStart w:id="16" w:name="_GoBack"/>
       <w:bookmarkEnd w:id="16"/>
     </w:p>
-    <w:p/>
     <w:p>
       <w:pPr>
         <w:pStyle w:val="Heading2"/>
@@ -10214,7 +10218,7 @@
 </file>
 
 <file path=customXml/itemProps1.xml><?xml version="1.0" encoding="utf-8"?>
-<ds:datastoreItem xmlns:ds="http://schemas.openxmlformats.org/officeDocument/2006/customXml" ds:itemID="{86B6D4A4-AD5F-C744-90FE-44C088D0518E}">
+<ds:datastoreItem xmlns:ds="http://schemas.openxmlformats.org/officeDocument/2006/customXml" ds:itemID="{137008D3-E9CF-BB40-98CA-6703AD15DCA9}">
   <ds:schemaRefs>
     <ds:schemaRef ds:uri="http://schemas.openxmlformats.org/officeDocument/2006/bibliography"/>
   </ds:schemaRefs>

</xml_diff>